<commit_message>
dettaglio variabile nel docx
</commit_message>
<xml_diff>
--- a/Parte-2/Docs/OKes15.docx
+++ b/Parte-2/Docs/OKes15.docx
@@ -16,17 +16,8 @@
           <w:sz w:val="28"/>
           <w:szCs w:val="28"/>
         </w:rPr>
-        <w:t xml:space="preserve">Define an algorithm in </w:t>
+        <w:t>Define an algorithm in Matlab</w:t>
       </w:r>
-      <w:proofErr w:type="spellStart"/>
-      <w:r>
-        <w:rPr>
-          <w:sz w:val="28"/>
-          <w:szCs w:val="28"/>
-        </w:rPr>
-        <w:t>Matlab</w:t>
-      </w:r>
-      <w:proofErr w:type="spellEnd"/>
       <w:r>
         <w:rPr>
           <w:sz w:val="28"/>
@@ -71,7 +62,6 @@
         </w:rPr>
         <w:t xml:space="preserve">jobs, where </w:t>
       </w:r>
-      <w:proofErr w:type="spellStart"/>
       <w:r>
         <w:rPr>
           <w:i/>
@@ -89,7 +79,6 @@
         </w:rPr>
         <w:t>j</w:t>
       </w:r>
-      <w:proofErr w:type="spellEnd"/>
       <w:r>
         <w:rPr>
           <w:sz w:val="28"/>
@@ -102,17 +91,8 @@
           <w:sz w:val="28"/>
           <w:szCs w:val="28"/>
         </w:rPr>
-        <w:t xml:space="preserve"> on machine </w:t>
+        <w:t xml:space="preserve"> on machine i</w:t>
       </w:r>
-      <w:proofErr w:type="spellStart"/>
-      <w:r>
-        <w:rPr>
-          <w:sz w:val="28"/>
-          <w:szCs w:val="28"/>
-        </w:rPr>
-        <w:t>i</w:t>
-      </w:r>
-      <w:proofErr w:type="spellEnd"/>
       <w:r>
         <w:rPr>
           <w:sz w:val="28"/>
@@ -132,23 +112,7 @@
           <w:sz w:val="28"/>
           <w:szCs w:val="28"/>
         </w:rPr>
-        <w:t xml:space="preserve">minimize </w:t>
-      </w:r>
-      <w:proofErr w:type="spellStart"/>
-      <w:r>
-        <w:rPr>
-          <w:sz w:val="28"/>
-          <w:szCs w:val="28"/>
-        </w:rPr>
-        <w:t>Cmax</w:t>
-      </w:r>
-      <w:proofErr w:type="spellEnd"/>
-      <w:r>
-        <w:rPr>
-          <w:sz w:val="28"/>
-          <w:szCs w:val="28"/>
-        </w:rPr>
-        <w:t>.</w:t>
+        <w:t>minimize Cmax.</w:t>
       </w:r>
     </w:p>
     <w:tbl>
@@ -2651,49 +2615,15 @@
           <w:sz w:val="28"/>
           <w:szCs w:val="28"/>
         </w:rPr>
-        <w:t xml:space="preserve"> problem defined in Excel (or </w:t>
+        <w:t xml:space="preserve"> problem defined in Excel (or other spreadsheet tool with optimization module) or Lingo or Cplex</w:t>
       </w:r>
-      <w:proofErr w:type="gramStart"/>
       <w:r>
         <w:rPr>
           <w:sz w:val="28"/>
           <w:szCs w:val="28"/>
         </w:rPr>
-        <w:t>other</w:t>
+        <w:t xml:space="preserve"> or Matlab</w:t>
       </w:r>
-      <w:proofErr w:type="gramEnd"/>
-      <w:r>
-        <w:rPr>
-          <w:sz w:val="28"/>
-          <w:szCs w:val="28"/>
-        </w:rPr>
-        <w:t xml:space="preserve"> spreadsheet tool with optimization module) or Lingo or </w:t>
-      </w:r>
-      <w:proofErr w:type="spellStart"/>
-      <w:r>
-        <w:rPr>
-          <w:sz w:val="28"/>
-          <w:szCs w:val="28"/>
-        </w:rPr>
-        <w:t>Cplex</w:t>
-      </w:r>
-      <w:proofErr w:type="spellEnd"/>
-      <w:r>
-        <w:rPr>
-          <w:sz w:val="28"/>
-          <w:szCs w:val="28"/>
-        </w:rPr>
-        <w:t xml:space="preserve"> or </w:t>
-      </w:r>
-      <w:proofErr w:type="spellStart"/>
-      <w:r>
-        <w:rPr>
-          <w:sz w:val="28"/>
-          <w:szCs w:val="28"/>
-        </w:rPr>
-        <w:t>Matlab</w:t>
-      </w:r>
-      <w:proofErr w:type="spellEnd"/>
       <w:r>
         <w:rPr>
           <w:sz w:val="28"/>
@@ -7378,27 +7308,7 @@
           <w:sz w:val="28"/>
           <w:szCs w:val="28"/>
         </w:rPr>
-        <w:t xml:space="preserve"> </w:t>
-      </w:r>
-      <w:proofErr w:type="spellStart"/>
-      <w:r>
-        <w:rPr>
-          <w:b/>
-          <w:bCs/>
-          <w:sz w:val="28"/>
-          <w:szCs w:val="28"/>
-        </w:rPr>
-        <w:t>listCompletedJob</w:t>
-      </w:r>
-      <w:proofErr w:type="spellEnd"/>
-      <w:r>
-        <w:rPr>
-          <w:b/>
-          <w:bCs/>
-          <w:sz w:val="28"/>
-          <w:szCs w:val="28"/>
-        </w:rPr>
-        <w:t xml:space="preserve"> </w:t>
+        <w:t xml:space="preserve"> listCompletedJob </w:t>
       </w:r>
       <w:r>
         <w:rPr>
@@ -7457,23 +7367,13 @@
               </w:rPr>
             </w:pPr>
             <w:bookmarkStart w:id="3" w:name="_Hlk78645350"/>
-            <w:proofErr w:type="spellStart"/>
             <w:r>
               <w:rPr>
                 <w:color w:val="FF0000"/>
                 <w:sz w:val="28"/>
                 <w:szCs w:val="28"/>
               </w:rPr>
-              <w:t>Numero</w:t>
-            </w:r>
-            <w:proofErr w:type="spellEnd"/>
-            <w:r>
-              <w:rPr>
-                <w:color w:val="FF0000"/>
-                <w:sz w:val="28"/>
-                <w:szCs w:val="28"/>
-              </w:rPr>
-              <w:t xml:space="preserve"> del Job</w:t>
+              <w:t>Numero del Job</w:t>
             </w:r>
           </w:p>
         </w:tc>
@@ -7613,34 +7513,14 @@
                 <w:szCs w:val="28"/>
               </w:rPr>
             </w:pPr>
-            <w:proofErr w:type="spellStart"/>
             <w:r>
               <w:rPr>
                 <w:color w:val="FF0000"/>
                 <w:sz w:val="28"/>
                 <w:szCs w:val="28"/>
               </w:rPr>
-              <w:t>Direzione</w:t>
-            </w:r>
-            <w:proofErr w:type="spellEnd"/>
-            <w:r>
-              <w:rPr>
-                <w:color w:val="FF0000"/>
-                <w:sz w:val="28"/>
-                <w:szCs w:val="28"/>
-              </w:rPr>
-              <w:t xml:space="preserve"> </w:t>
-            </w:r>
-            <w:proofErr w:type="spellStart"/>
-            <w:r>
-              <w:rPr>
-                <w:color w:val="FF0000"/>
-                <w:sz w:val="28"/>
-                <w:szCs w:val="28"/>
-              </w:rPr>
-              <w:t>macchine</w:t>
-            </w:r>
-            <w:proofErr w:type="spellEnd"/>
+              <w:t>Direzione macchine</w:t>
+            </w:r>
           </w:p>
         </w:tc>
         <w:tc>
@@ -7785,18 +7665,8 @@
                 <w:sz w:val="28"/>
                 <w:szCs w:val="28"/>
               </w:rPr>
-              <w:t xml:space="preserve">Tempo tot </w:t>
-            </w:r>
-            <w:proofErr w:type="spellStart"/>
-            <w:r>
-              <w:rPr>
-                <w:color w:val="FF0000"/>
-                <w:sz w:val="28"/>
-                <w:szCs w:val="28"/>
-              </w:rPr>
-              <w:t>esecuzione</w:t>
-            </w:r>
-            <w:proofErr w:type="spellEnd"/>
+              <w:t>Tempo tot esecuzione</w:t>
+            </w:r>
           </w:p>
         </w:tc>
         <w:tc>
@@ -7941,36 +7811,8 @@
                 <w:sz w:val="28"/>
                 <w:szCs w:val="28"/>
               </w:rPr>
-              <w:t xml:space="preserve">Tempi </w:t>
-            </w:r>
-            <w:proofErr w:type="spellStart"/>
-            <w:r>
-              <w:rPr>
-                <w:color w:val="FF0000"/>
-                <w:sz w:val="28"/>
-                <w:szCs w:val="28"/>
-              </w:rPr>
-              <w:t>esecuzione</w:t>
-            </w:r>
-            <w:proofErr w:type="spellEnd"/>
-            <w:r>
-              <w:rPr>
-                <w:color w:val="FF0000"/>
-                <w:sz w:val="28"/>
-                <w:szCs w:val="28"/>
-              </w:rPr>
-              <w:t xml:space="preserve"> </w:t>
-            </w:r>
-            <w:proofErr w:type="spellStart"/>
-            <w:r>
-              <w:rPr>
-                <w:color w:val="FF0000"/>
-                <w:sz w:val="28"/>
-                <w:szCs w:val="28"/>
-              </w:rPr>
-              <w:t>macchine</w:t>
-            </w:r>
-            <w:proofErr w:type="spellEnd"/>
+              <w:t>Tempi esecuzione macchine</w:t>
+            </w:r>
           </w:p>
         </w:tc>
         <w:tc>
@@ -8115,25 +7957,7 @@
                 <w:sz w:val="28"/>
                 <w:szCs w:val="28"/>
               </w:rPr>
-              <w:t xml:space="preserve">Tempi di </w:t>
-            </w:r>
-            <w:proofErr w:type="spellStart"/>
-            <w:r>
-              <w:rPr>
-                <w:color w:val="FF0000"/>
-                <w:sz w:val="28"/>
-                <w:szCs w:val="28"/>
-              </w:rPr>
-              <w:t>Inizio</w:t>
-            </w:r>
-            <w:proofErr w:type="spellEnd"/>
-            <w:r>
-              <w:rPr>
-                <w:color w:val="FF0000"/>
-                <w:sz w:val="28"/>
-                <w:szCs w:val="28"/>
-              </w:rPr>
-              <w:t xml:space="preserve"> Job</w:t>
+              <w:t>Tempi di Inizio Job</w:t>
             </w:r>
           </w:p>
         </w:tc>
@@ -8432,18 +8256,8 @@
                 <w:sz w:val="28"/>
                 <w:szCs w:val="28"/>
               </w:rPr>
-              <w:t xml:space="preserve">Tempi di </w:t>
-            </w:r>
-            <w:proofErr w:type="spellStart"/>
-            <w:r>
-              <w:rPr>
-                <w:color w:val="FF0000"/>
-                <w:sz w:val="28"/>
-                <w:szCs w:val="28"/>
-              </w:rPr>
-              <w:t>attesa</w:t>
-            </w:r>
-            <w:proofErr w:type="spellEnd"/>
+              <w:t>Tempi di attesa</w:t>
+            </w:r>
           </w:p>
         </w:tc>
         <w:tc>
@@ -8612,23 +8426,13 @@
                 <w:szCs w:val="28"/>
               </w:rPr>
             </w:pPr>
-            <w:proofErr w:type="spellStart"/>
             <w:r>
               <w:rPr>
                 <w:color w:val="FF0000"/>
                 <w:sz w:val="28"/>
                 <w:szCs w:val="28"/>
               </w:rPr>
-              <w:t>Numero</w:t>
-            </w:r>
-            <w:proofErr w:type="spellEnd"/>
-            <w:r>
-              <w:rPr>
-                <w:color w:val="FF0000"/>
-                <w:sz w:val="28"/>
-                <w:szCs w:val="28"/>
-              </w:rPr>
-              <w:t xml:space="preserve"> del Job</w:t>
+              <w:t>Numero del Job</w:t>
             </w:r>
           </w:p>
         </w:tc>
@@ -8768,34 +8572,14 @@
                 <w:szCs w:val="28"/>
               </w:rPr>
             </w:pPr>
-            <w:proofErr w:type="spellStart"/>
             <w:r>
               <w:rPr>
                 <w:color w:val="FF0000"/>
                 <w:sz w:val="28"/>
                 <w:szCs w:val="28"/>
               </w:rPr>
-              <w:t>Direzione</w:t>
-            </w:r>
-            <w:proofErr w:type="spellEnd"/>
-            <w:r>
-              <w:rPr>
-                <w:color w:val="FF0000"/>
-                <w:sz w:val="28"/>
-                <w:szCs w:val="28"/>
-              </w:rPr>
-              <w:t xml:space="preserve"> </w:t>
-            </w:r>
-            <w:proofErr w:type="spellStart"/>
-            <w:r>
-              <w:rPr>
-                <w:color w:val="FF0000"/>
-                <w:sz w:val="28"/>
-                <w:szCs w:val="28"/>
-              </w:rPr>
-              <w:t>macchine</w:t>
-            </w:r>
-            <w:proofErr w:type="spellEnd"/>
+              <w:t>Direzione macchine</w:t>
+            </w:r>
           </w:p>
         </w:tc>
         <w:tc>
@@ -8940,18 +8724,8 @@
                 <w:sz w:val="28"/>
                 <w:szCs w:val="28"/>
               </w:rPr>
-              <w:t xml:space="preserve">Tempo tot </w:t>
-            </w:r>
-            <w:proofErr w:type="spellStart"/>
-            <w:r>
-              <w:rPr>
-                <w:color w:val="FF0000"/>
-                <w:sz w:val="28"/>
-                <w:szCs w:val="28"/>
-              </w:rPr>
-              <w:t>esecuzione</w:t>
-            </w:r>
-            <w:proofErr w:type="spellEnd"/>
+              <w:t>Tempo tot esecuzione</w:t>
+            </w:r>
           </w:p>
         </w:tc>
         <w:tc>
@@ -9096,36 +8870,8 @@
                 <w:sz w:val="28"/>
                 <w:szCs w:val="28"/>
               </w:rPr>
-              <w:t xml:space="preserve">Tempi </w:t>
-            </w:r>
-            <w:proofErr w:type="spellStart"/>
-            <w:r>
-              <w:rPr>
-                <w:color w:val="FF0000"/>
-                <w:sz w:val="28"/>
-                <w:szCs w:val="28"/>
-              </w:rPr>
-              <w:t>esecuzione</w:t>
-            </w:r>
-            <w:proofErr w:type="spellEnd"/>
-            <w:r>
-              <w:rPr>
-                <w:color w:val="FF0000"/>
-                <w:sz w:val="28"/>
-                <w:szCs w:val="28"/>
-              </w:rPr>
-              <w:t xml:space="preserve"> </w:t>
-            </w:r>
-            <w:proofErr w:type="spellStart"/>
-            <w:r>
-              <w:rPr>
-                <w:color w:val="FF0000"/>
-                <w:sz w:val="28"/>
-                <w:szCs w:val="28"/>
-              </w:rPr>
-              <w:t>macchine</w:t>
-            </w:r>
-            <w:proofErr w:type="spellEnd"/>
+              <w:t>Tempi esecuzione macchine</w:t>
+            </w:r>
           </w:p>
         </w:tc>
         <w:tc>
@@ -9375,25 +9121,7 @@
                 <w:sz w:val="28"/>
                 <w:szCs w:val="28"/>
               </w:rPr>
-              <w:t xml:space="preserve">Tempi di </w:t>
-            </w:r>
-            <w:proofErr w:type="spellStart"/>
-            <w:r>
-              <w:rPr>
-                <w:color w:val="FF0000"/>
-                <w:sz w:val="28"/>
-                <w:szCs w:val="28"/>
-              </w:rPr>
-              <w:t>Inizio</w:t>
-            </w:r>
-            <w:proofErr w:type="spellEnd"/>
-            <w:r>
-              <w:rPr>
-                <w:color w:val="FF0000"/>
-                <w:sz w:val="28"/>
-                <w:szCs w:val="28"/>
-              </w:rPr>
-              <w:t xml:space="preserve"> Job</w:t>
+              <w:t>Tempi di Inizio Job</w:t>
             </w:r>
           </w:p>
         </w:tc>
@@ -9910,18 +9638,8 @@
                 <w:szCs w:val="28"/>
               </w:rPr>
               <w:lastRenderedPageBreak/>
-              <w:t xml:space="preserve">Tempi di </w:t>
-            </w:r>
-            <w:proofErr w:type="spellStart"/>
-            <w:r>
-              <w:rPr>
-                <w:color w:val="FF0000"/>
-                <w:sz w:val="28"/>
-                <w:szCs w:val="28"/>
-              </w:rPr>
-              <w:t>attesa</w:t>
-            </w:r>
-            <w:proofErr w:type="spellEnd"/>
+              <w:t>Tempi di attesa</w:t>
+            </w:r>
           </w:p>
         </w:tc>
         <w:tc>
@@ -10727,7 +10445,15 @@
           <w:sz w:val="28"/>
           <w:szCs w:val="28"/>
         </w:rPr>
-        <w:t>M = 1000</w:t>
+        <w:t>m</w:t>
+      </w:r>
+      <w:r>
+        <w:rPr>
+          <w:rFonts w:eastAsiaTheme="minorEastAsia"/>
+          <w:sz w:val="28"/>
+          <w:szCs w:val="28"/>
+        </w:rPr>
+        <w:t xml:space="preserve"> = 1000</w:t>
       </w:r>
     </w:p>
     <w:p>
@@ -10740,52 +10466,14 @@
           <w:szCs w:val="28"/>
         </w:rPr>
       </w:pPr>
-      <w:proofErr w:type="spellStart"/>
       <w:r>
         <w:rPr>
           <w:rFonts w:eastAsiaTheme="minorEastAsia"/>
           <w:sz w:val="28"/>
           <w:szCs w:val="28"/>
         </w:rPr>
-        <w:t>i</w:t>
+        <w:t>i = 1, … , nMachine</w:t>
       </w:r>
-      <w:proofErr w:type="spellEnd"/>
-      <w:r>
-        <w:rPr>
-          <w:rFonts w:eastAsiaTheme="minorEastAsia"/>
-          <w:sz w:val="28"/>
-          <w:szCs w:val="28"/>
-        </w:rPr>
-        <w:t xml:space="preserve"> = 1, </w:t>
-      </w:r>
-      <w:proofErr w:type="gramStart"/>
-      <w:r>
-        <w:rPr>
-          <w:rFonts w:eastAsiaTheme="minorEastAsia"/>
-          <w:sz w:val="28"/>
-          <w:szCs w:val="28"/>
-        </w:rPr>
-        <w:t>… ,</w:t>
-      </w:r>
-      <w:proofErr w:type="gramEnd"/>
-      <w:r>
-        <w:rPr>
-          <w:rFonts w:eastAsiaTheme="minorEastAsia"/>
-          <w:sz w:val="28"/>
-          <w:szCs w:val="28"/>
-        </w:rPr>
-        <w:t xml:space="preserve"> </w:t>
-      </w:r>
-      <w:proofErr w:type="spellStart"/>
-      <w:r>
-        <w:rPr>
-          <w:rFonts w:eastAsiaTheme="minorEastAsia"/>
-          <w:sz w:val="28"/>
-          <w:szCs w:val="28"/>
-        </w:rPr>
-        <w:t>nMachine</w:t>
-      </w:r>
-      <w:proofErr w:type="spellEnd"/>
     </w:p>
     <w:p>
       <w:pPr>
@@ -10803,36 +10491,8 @@
           <w:sz w:val="28"/>
           <w:szCs w:val="28"/>
         </w:rPr>
-        <w:t xml:space="preserve">j, k = 1, </w:t>
+        <w:t>j, k = 1, … , nJob</w:t>
       </w:r>
-      <w:proofErr w:type="gramStart"/>
-      <w:r>
-        <w:rPr>
-          <w:rFonts w:eastAsiaTheme="minorEastAsia"/>
-          <w:sz w:val="28"/>
-          <w:szCs w:val="28"/>
-        </w:rPr>
-        <w:t>… ,</w:t>
-      </w:r>
-      <w:proofErr w:type="gramEnd"/>
-      <w:r>
-        <w:rPr>
-          <w:rFonts w:eastAsiaTheme="minorEastAsia"/>
-          <w:sz w:val="28"/>
-          <w:szCs w:val="28"/>
-        </w:rPr>
-        <w:t xml:space="preserve"> </w:t>
-      </w:r>
-      <w:proofErr w:type="spellStart"/>
-      <w:r>
-        <w:rPr>
-          <w:rFonts w:eastAsiaTheme="minorEastAsia"/>
-          <w:sz w:val="28"/>
-          <w:szCs w:val="28"/>
-        </w:rPr>
-        <w:t>nJob</w:t>
-      </w:r>
-      <w:proofErr w:type="spellEnd"/>
     </w:p>
     <w:p>
       <w:pPr>

</xml_diff>

<commit_message>
Prova nuovo vincolo e correzione indici in docx
</commit_message>
<xml_diff>
--- a/Parte-2/Docs/OKes15.docx
+++ b/Parte-2/Docs/OKes15.docx
@@ -9,15 +9,22 @@
           <w:szCs w:val="28"/>
         </w:rPr>
       </w:pPr>
-      <w:bookmarkStart w:id="0" w:name="_Hlk78323331"/>
-      <w:bookmarkEnd w:id="0"/>
-      <w:r>
-        <w:rPr>
-          <w:sz w:val="28"/>
-          <w:szCs w:val="28"/>
-        </w:rPr>
-        <w:t>Define an algorithm in Matlab</w:t>
-      </w:r>
+      <w:r>
+        <w:rPr>
+          <w:sz w:val="28"/>
+          <w:szCs w:val="28"/>
+        </w:rPr>
+        <w:t xml:space="preserve">Define an algorithm in </w:t>
+      </w:r>
+      <w:proofErr w:type="spellStart"/>
+      <w:r>
+        <w:rPr>
+          <w:sz w:val="28"/>
+          <w:szCs w:val="28"/>
+        </w:rPr>
+        <w:t>Matlab</w:t>
+      </w:r>
+      <w:proofErr w:type="spellEnd"/>
       <w:r>
         <w:rPr>
           <w:sz w:val="28"/>
@@ -62,6 +69,7 @@
         </w:rPr>
         <w:t xml:space="preserve">jobs, where </w:t>
       </w:r>
+      <w:proofErr w:type="spellStart"/>
       <w:r>
         <w:rPr>
           <w:i/>
@@ -79,6 +87,7 @@
         </w:rPr>
         <w:t>j</w:t>
       </w:r>
+      <w:proofErr w:type="spellEnd"/>
       <w:r>
         <w:rPr>
           <w:sz w:val="28"/>
@@ -91,8 +100,17 @@
           <w:sz w:val="28"/>
           <w:szCs w:val="28"/>
         </w:rPr>
-        <w:t xml:space="preserve"> on machine i</w:t>
-      </w:r>
+        <w:t xml:space="preserve"> on machine </w:t>
+      </w:r>
+      <w:proofErr w:type="spellStart"/>
+      <w:r>
+        <w:rPr>
+          <w:sz w:val="28"/>
+          <w:szCs w:val="28"/>
+        </w:rPr>
+        <w:t>i</w:t>
+      </w:r>
+      <w:proofErr w:type="spellEnd"/>
       <w:r>
         <w:rPr>
           <w:sz w:val="28"/>
@@ -112,7 +130,23 @@
           <w:sz w:val="28"/>
           <w:szCs w:val="28"/>
         </w:rPr>
-        <w:t>minimize Cmax.</w:t>
+        <w:t xml:space="preserve">minimize </w:t>
+      </w:r>
+      <w:proofErr w:type="spellStart"/>
+      <w:r>
+        <w:rPr>
+          <w:sz w:val="28"/>
+          <w:szCs w:val="28"/>
+        </w:rPr>
+        <w:t>Cmax</w:t>
+      </w:r>
+      <w:proofErr w:type="spellEnd"/>
+      <w:r>
+        <w:rPr>
+          <w:sz w:val="28"/>
+          <w:szCs w:val="28"/>
+        </w:rPr>
+        <w:t>.</w:t>
       </w:r>
     </w:p>
     <w:tbl>
@@ -2601,7 +2635,7 @@
         </w:rPr>
         <w:t xml:space="preserve"> obtained in a </w:t>
       </w:r>
-      <w:bookmarkStart w:id="1" w:name="_Hlk78647323"/>
+      <w:bookmarkStart w:id="0" w:name="_Hlk78647323"/>
       <w:r>
         <w:rPr>
           <w:sz w:val="28"/>
@@ -2609,21 +2643,55 @@
         </w:rPr>
         <w:t>mathematical programming</w:t>
       </w:r>
-      <w:bookmarkEnd w:id="1"/>
-      <w:r>
-        <w:rPr>
-          <w:sz w:val="28"/>
-          <w:szCs w:val="28"/>
-        </w:rPr>
-        <w:t xml:space="preserve"> problem defined in Excel (or other spreadsheet tool with optimization module) or Lingo or Cplex</w:t>
-      </w:r>
-      <w:r>
-        <w:rPr>
-          <w:sz w:val="28"/>
-          <w:szCs w:val="28"/>
-        </w:rPr>
-        <w:t xml:space="preserve"> or Matlab</w:t>
-      </w:r>
+      <w:bookmarkEnd w:id="0"/>
+      <w:r>
+        <w:rPr>
+          <w:sz w:val="28"/>
+          <w:szCs w:val="28"/>
+        </w:rPr>
+        <w:t xml:space="preserve"> problem defined in Excel (or </w:t>
+      </w:r>
+      <w:proofErr w:type="gramStart"/>
+      <w:r>
+        <w:rPr>
+          <w:sz w:val="28"/>
+          <w:szCs w:val="28"/>
+        </w:rPr>
+        <w:t>other</w:t>
+      </w:r>
+      <w:proofErr w:type="gramEnd"/>
+      <w:r>
+        <w:rPr>
+          <w:sz w:val="28"/>
+          <w:szCs w:val="28"/>
+        </w:rPr>
+        <w:t xml:space="preserve"> spreadsheet tool with optimization module) or Lingo or </w:t>
+      </w:r>
+      <w:proofErr w:type="spellStart"/>
+      <w:r>
+        <w:rPr>
+          <w:sz w:val="28"/>
+          <w:szCs w:val="28"/>
+        </w:rPr>
+        <w:t>Cplex</w:t>
+      </w:r>
+      <w:proofErr w:type="spellEnd"/>
+      <w:r>
+        <w:rPr>
+          <w:sz w:val="28"/>
+          <w:szCs w:val="28"/>
+        </w:rPr>
+        <w:t xml:space="preserve"> or </w:t>
+      </w:r>
+      <w:proofErr w:type="spellStart"/>
+      <w:r>
+        <w:rPr>
+          <w:sz w:val="28"/>
+          <w:szCs w:val="28"/>
+        </w:rPr>
+        <w:t>Matlab</w:t>
+      </w:r>
+      <w:proofErr w:type="spellEnd"/>
       <w:r>
         <w:rPr>
           <w:sz w:val="28"/>
@@ -2741,7 +2809,7 @@
           <w:szCs w:val="28"/>
         </w:rPr>
       </w:pPr>
-      <w:bookmarkStart w:id="2" w:name="_Hlk78647258"/>
+      <w:bookmarkStart w:id="1" w:name="_Hlk78647258"/>
       <w:r>
         <w:rPr>
           <w:color w:val="FF0000"/>
@@ -2770,7 +2838,7 @@
         </w:rPr>
         <w:t xml:space="preserve">PART 1) </w:t>
       </w:r>
-      <w:bookmarkEnd w:id="2"/>
+      <w:bookmarkEnd w:id="1"/>
       <w:r>
         <w:rPr>
           <w:b/>
@@ -7308,7 +7376,27 @@
           <w:sz w:val="28"/>
           <w:szCs w:val="28"/>
         </w:rPr>
-        <w:t xml:space="preserve"> listCompletedJob </w:t>
+        <w:t xml:space="preserve"> </w:t>
+      </w:r>
+      <w:proofErr w:type="spellStart"/>
+      <w:r>
+        <w:rPr>
+          <w:b/>
+          <w:bCs/>
+          <w:sz w:val="28"/>
+          <w:szCs w:val="28"/>
+        </w:rPr>
+        <w:t>listCompletedJob</w:t>
+      </w:r>
+      <w:proofErr w:type="spellEnd"/>
+      <w:r>
+        <w:rPr>
+          <w:b/>
+          <w:bCs/>
+          <w:sz w:val="28"/>
+          <w:szCs w:val="28"/>
+        </w:rPr>
+        <w:t xml:space="preserve"> </w:t>
       </w:r>
       <w:r>
         <w:rPr>
@@ -7366,14 +7454,24 @@
                 <w:szCs w:val="28"/>
               </w:rPr>
             </w:pPr>
-            <w:bookmarkStart w:id="3" w:name="_Hlk78645350"/>
+            <w:bookmarkStart w:id="2" w:name="_Hlk78645350"/>
+            <w:proofErr w:type="spellStart"/>
             <w:r>
               <w:rPr>
                 <w:color w:val="FF0000"/>
                 <w:sz w:val="28"/>
                 <w:szCs w:val="28"/>
               </w:rPr>
-              <w:t>Numero del Job</w:t>
+              <w:t>Numero</w:t>
+            </w:r>
+            <w:proofErr w:type="spellEnd"/>
+            <w:r>
+              <w:rPr>
+                <w:color w:val="FF0000"/>
+                <w:sz w:val="28"/>
+                <w:szCs w:val="28"/>
+              </w:rPr>
+              <w:t xml:space="preserve"> del Job</w:t>
             </w:r>
           </w:p>
         </w:tc>
@@ -7513,14 +7611,34 @@
                 <w:szCs w:val="28"/>
               </w:rPr>
             </w:pPr>
+            <w:proofErr w:type="spellStart"/>
             <w:r>
               <w:rPr>
                 <w:color w:val="FF0000"/>
                 <w:sz w:val="28"/>
                 <w:szCs w:val="28"/>
               </w:rPr>
-              <w:t>Direzione macchine</w:t>
-            </w:r>
+              <w:t>Direzione</w:t>
+            </w:r>
+            <w:proofErr w:type="spellEnd"/>
+            <w:r>
+              <w:rPr>
+                <w:color w:val="FF0000"/>
+                <w:sz w:val="28"/>
+                <w:szCs w:val="28"/>
+              </w:rPr>
+              <w:t xml:space="preserve"> </w:t>
+            </w:r>
+            <w:proofErr w:type="spellStart"/>
+            <w:r>
+              <w:rPr>
+                <w:color w:val="FF0000"/>
+                <w:sz w:val="28"/>
+                <w:szCs w:val="28"/>
+              </w:rPr>
+              <w:t>macchine</w:t>
+            </w:r>
+            <w:proofErr w:type="spellEnd"/>
           </w:p>
         </w:tc>
         <w:tc>
@@ -7665,8 +7783,18 @@
                 <w:sz w:val="28"/>
                 <w:szCs w:val="28"/>
               </w:rPr>
-              <w:t>Tempo tot esecuzione</w:t>
-            </w:r>
+              <w:t xml:space="preserve">Tempo tot </w:t>
+            </w:r>
+            <w:proofErr w:type="spellStart"/>
+            <w:r>
+              <w:rPr>
+                <w:color w:val="FF0000"/>
+                <w:sz w:val="28"/>
+                <w:szCs w:val="28"/>
+              </w:rPr>
+              <w:t>esecuzione</w:t>
+            </w:r>
+            <w:proofErr w:type="spellEnd"/>
           </w:p>
         </w:tc>
         <w:tc>
@@ -7811,8 +7939,36 @@
                 <w:sz w:val="28"/>
                 <w:szCs w:val="28"/>
               </w:rPr>
-              <w:t>Tempi esecuzione macchine</w:t>
-            </w:r>
+              <w:t xml:space="preserve">Tempi </w:t>
+            </w:r>
+            <w:proofErr w:type="spellStart"/>
+            <w:r>
+              <w:rPr>
+                <w:color w:val="FF0000"/>
+                <w:sz w:val="28"/>
+                <w:szCs w:val="28"/>
+              </w:rPr>
+              <w:t>esecuzione</w:t>
+            </w:r>
+            <w:proofErr w:type="spellEnd"/>
+            <w:r>
+              <w:rPr>
+                <w:color w:val="FF0000"/>
+                <w:sz w:val="28"/>
+                <w:szCs w:val="28"/>
+              </w:rPr>
+              <w:t xml:space="preserve"> </w:t>
+            </w:r>
+            <w:proofErr w:type="spellStart"/>
+            <w:r>
+              <w:rPr>
+                <w:color w:val="FF0000"/>
+                <w:sz w:val="28"/>
+                <w:szCs w:val="28"/>
+              </w:rPr>
+              <w:t>macchine</w:t>
+            </w:r>
+            <w:proofErr w:type="spellEnd"/>
           </w:p>
         </w:tc>
         <w:tc>
@@ -7957,7 +8113,25 @@
                 <w:sz w:val="28"/>
                 <w:szCs w:val="28"/>
               </w:rPr>
-              <w:t>Tempi di Inizio Job</w:t>
+              <w:t xml:space="preserve">Tempi di </w:t>
+            </w:r>
+            <w:proofErr w:type="spellStart"/>
+            <w:r>
+              <w:rPr>
+                <w:color w:val="FF0000"/>
+                <w:sz w:val="28"/>
+                <w:szCs w:val="28"/>
+              </w:rPr>
+              <w:t>Inizio</w:t>
+            </w:r>
+            <w:proofErr w:type="spellEnd"/>
+            <w:r>
+              <w:rPr>
+                <w:color w:val="FF0000"/>
+                <w:sz w:val="28"/>
+                <w:szCs w:val="28"/>
+              </w:rPr>
+              <w:t xml:space="preserve"> Job</w:t>
             </w:r>
           </w:p>
         </w:tc>
@@ -8256,8 +8430,18 @@
                 <w:sz w:val="28"/>
                 <w:szCs w:val="28"/>
               </w:rPr>
-              <w:t>Tempi di attesa</w:t>
-            </w:r>
+              <w:t xml:space="preserve">Tempi di </w:t>
+            </w:r>
+            <w:proofErr w:type="spellStart"/>
+            <w:r>
+              <w:rPr>
+                <w:color w:val="FF0000"/>
+                <w:sz w:val="28"/>
+                <w:szCs w:val="28"/>
+              </w:rPr>
+              <w:t>attesa</w:t>
+            </w:r>
+            <w:proofErr w:type="spellEnd"/>
           </w:p>
         </w:tc>
         <w:tc>
@@ -8376,7 +8560,7 @@
           </w:p>
         </w:tc>
       </w:tr>
-      <w:bookmarkEnd w:id="3"/>
+      <w:bookmarkEnd w:id="2"/>
     </w:tbl>
     <w:p>
       <w:pPr>
@@ -8426,13 +8610,23 @@
                 <w:szCs w:val="28"/>
               </w:rPr>
             </w:pPr>
+            <w:proofErr w:type="spellStart"/>
             <w:r>
               <w:rPr>
                 <w:color w:val="FF0000"/>
                 <w:sz w:val="28"/>
                 <w:szCs w:val="28"/>
               </w:rPr>
-              <w:t>Numero del Job</w:t>
+              <w:t>Numero</w:t>
+            </w:r>
+            <w:proofErr w:type="spellEnd"/>
+            <w:r>
+              <w:rPr>
+                <w:color w:val="FF0000"/>
+                <w:sz w:val="28"/>
+                <w:szCs w:val="28"/>
+              </w:rPr>
+              <w:t xml:space="preserve"> del Job</w:t>
             </w:r>
           </w:p>
         </w:tc>
@@ -8572,14 +8766,34 @@
                 <w:szCs w:val="28"/>
               </w:rPr>
             </w:pPr>
+            <w:proofErr w:type="spellStart"/>
             <w:r>
               <w:rPr>
                 <w:color w:val="FF0000"/>
                 <w:sz w:val="28"/>
                 <w:szCs w:val="28"/>
               </w:rPr>
-              <w:t>Direzione macchine</w:t>
-            </w:r>
+              <w:t>Direzione</w:t>
+            </w:r>
+            <w:proofErr w:type="spellEnd"/>
+            <w:r>
+              <w:rPr>
+                <w:color w:val="FF0000"/>
+                <w:sz w:val="28"/>
+                <w:szCs w:val="28"/>
+              </w:rPr>
+              <w:t xml:space="preserve"> </w:t>
+            </w:r>
+            <w:proofErr w:type="spellStart"/>
+            <w:r>
+              <w:rPr>
+                <w:color w:val="FF0000"/>
+                <w:sz w:val="28"/>
+                <w:szCs w:val="28"/>
+              </w:rPr>
+              <w:t>macchine</w:t>
+            </w:r>
+            <w:proofErr w:type="spellEnd"/>
           </w:p>
         </w:tc>
         <w:tc>
@@ -8724,8 +8938,18 @@
                 <w:sz w:val="28"/>
                 <w:szCs w:val="28"/>
               </w:rPr>
-              <w:t>Tempo tot esecuzione</w:t>
-            </w:r>
+              <w:t xml:space="preserve">Tempo tot </w:t>
+            </w:r>
+            <w:proofErr w:type="spellStart"/>
+            <w:r>
+              <w:rPr>
+                <w:color w:val="FF0000"/>
+                <w:sz w:val="28"/>
+                <w:szCs w:val="28"/>
+              </w:rPr>
+              <w:t>esecuzione</w:t>
+            </w:r>
+            <w:proofErr w:type="spellEnd"/>
           </w:p>
         </w:tc>
         <w:tc>
@@ -8870,8 +9094,36 @@
                 <w:sz w:val="28"/>
                 <w:szCs w:val="28"/>
               </w:rPr>
-              <w:t>Tempi esecuzione macchine</w:t>
-            </w:r>
+              <w:t xml:space="preserve">Tempi </w:t>
+            </w:r>
+            <w:proofErr w:type="spellStart"/>
+            <w:r>
+              <w:rPr>
+                <w:color w:val="FF0000"/>
+                <w:sz w:val="28"/>
+                <w:szCs w:val="28"/>
+              </w:rPr>
+              <w:t>esecuzione</w:t>
+            </w:r>
+            <w:proofErr w:type="spellEnd"/>
+            <w:r>
+              <w:rPr>
+                <w:color w:val="FF0000"/>
+                <w:sz w:val="28"/>
+                <w:szCs w:val="28"/>
+              </w:rPr>
+              <w:t xml:space="preserve"> </w:t>
+            </w:r>
+            <w:proofErr w:type="spellStart"/>
+            <w:r>
+              <w:rPr>
+                <w:color w:val="FF0000"/>
+                <w:sz w:val="28"/>
+                <w:szCs w:val="28"/>
+              </w:rPr>
+              <w:t>macchine</w:t>
+            </w:r>
+            <w:proofErr w:type="spellEnd"/>
           </w:p>
         </w:tc>
         <w:tc>
@@ -9121,7 +9373,25 @@
                 <w:sz w:val="28"/>
                 <w:szCs w:val="28"/>
               </w:rPr>
-              <w:t>Tempi di Inizio Job</w:t>
+              <w:t xml:space="preserve">Tempi di </w:t>
+            </w:r>
+            <w:proofErr w:type="spellStart"/>
+            <w:r>
+              <w:rPr>
+                <w:color w:val="FF0000"/>
+                <w:sz w:val="28"/>
+                <w:szCs w:val="28"/>
+              </w:rPr>
+              <w:t>Inizio</w:t>
+            </w:r>
+            <w:proofErr w:type="spellEnd"/>
+            <w:r>
+              <w:rPr>
+                <w:color w:val="FF0000"/>
+                <w:sz w:val="28"/>
+                <w:szCs w:val="28"/>
+              </w:rPr>
+              <w:t xml:space="preserve"> Job</w:t>
             </w:r>
           </w:p>
         </w:tc>
@@ -9638,8 +9908,18 @@
                 <w:szCs w:val="28"/>
               </w:rPr>
               <w:lastRenderedPageBreak/>
-              <w:t>Tempi di attesa</w:t>
-            </w:r>
+              <w:t xml:space="preserve">Tempi di </w:t>
+            </w:r>
+            <w:proofErr w:type="spellStart"/>
+            <w:r>
+              <w:rPr>
+                <w:color w:val="FF0000"/>
+                <w:sz w:val="28"/>
+                <w:szCs w:val="28"/>
+              </w:rPr>
+              <w:t>attesa</w:t>
+            </w:r>
+            <w:proofErr w:type="spellEnd"/>
           </w:p>
         </w:tc>
         <w:tc>
@@ -10210,23 +10490,7 @@
               <w:sz w:val="28"/>
               <w:szCs w:val="28"/>
             </w:rPr>
-            <m:t>=</m:t>
-          </m:r>
-          <m:r>
-            <w:rPr>
-              <w:rFonts w:ascii="Cambria Math" w:hAnsi="Cambria Math"/>
-              <w:sz w:val="28"/>
-              <w:szCs w:val="28"/>
-            </w:rPr>
-            <m:t xml:space="preserve"> completion</m:t>
-          </m:r>
-          <m:r>
-            <w:rPr>
-              <w:rFonts w:ascii="Cambria Math" w:hAnsi="Cambria Math"/>
-              <w:sz w:val="28"/>
-              <w:szCs w:val="28"/>
-            </w:rPr>
-            <m:t xml:space="preserve"> time of the job j in the machine i</m:t>
+            <m:t>= completion time of the job j in the machine i</m:t>
           </m:r>
         </m:oMath>
       </m:oMathPara>
@@ -10274,15 +10538,7 @@
                   <w:sz w:val="28"/>
                   <w:szCs w:val="28"/>
                 </w:rPr>
-                <m:t>ij</m:t>
-              </m:r>
-              <m:r>
-                <w:rPr>
-                  <w:rFonts w:ascii="Cambria Math" w:hAnsi="Cambria Math"/>
-                  <w:sz w:val="28"/>
-                  <w:szCs w:val="28"/>
-                </w:rPr>
-                <m:t>k</m:t>
+                <m:t>ijk</m:t>
               </m:r>
             </m:sub>
           </m:sSub>
@@ -10350,15 +10606,7 @@
               <w:sz w:val="28"/>
               <w:szCs w:val="28"/>
             </w:rPr>
-            <m:t xml:space="preserve">= </m:t>
-          </m:r>
-          <m:r>
-            <w:rPr>
-              <w:rFonts w:ascii="Cambria Math" w:hAnsi="Cambria Math"/>
-              <w:sz w:val="28"/>
-              <w:szCs w:val="28"/>
-            </w:rPr>
-            <m:t>auxiliary varaibles that indicate if the job j is executed by machine i</m:t>
+            <m:t>= auxiliary varaibles that indicate if the job j is executed by machine i</m:t>
           </m:r>
         </m:oMath>
       </m:oMathPara>
@@ -10416,15 +10664,7 @@
               <w:sz w:val="28"/>
               <w:szCs w:val="28"/>
             </w:rPr>
-            <m:t xml:space="preserve">= </m:t>
-          </m:r>
-          <m:r>
-            <w:rPr>
-              <w:rFonts w:ascii="Cambria Math" w:hAnsi="Cambria Math"/>
-              <w:sz w:val="28"/>
-              <w:szCs w:val="28"/>
-            </w:rPr>
-            <m:t>objective value to be optimized</m:t>
+            <m:t>= objective value to be optimized</m:t>
           </m:r>
         </m:oMath>
       </m:oMathPara>
@@ -10466,14 +10706,52 @@
           <w:szCs w:val="28"/>
         </w:rPr>
       </w:pPr>
+      <w:proofErr w:type="spellStart"/>
       <w:r>
         <w:rPr>
           <w:rFonts w:eastAsiaTheme="minorEastAsia"/>
           <w:sz w:val="28"/>
           <w:szCs w:val="28"/>
         </w:rPr>
-        <w:t>i = 1, … , nMachine</w:t>
-      </w:r>
+        <w:t>i</w:t>
+      </w:r>
+      <w:proofErr w:type="spellEnd"/>
+      <w:r>
+        <w:rPr>
+          <w:rFonts w:eastAsiaTheme="minorEastAsia"/>
+          <w:sz w:val="28"/>
+          <w:szCs w:val="28"/>
+        </w:rPr>
+        <w:t xml:space="preserve"> = 1, </w:t>
+      </w:r>
+      <w:proofErr w:type="gramStart"/>
+      <w:r>
+        <w:rPr>
+          <w:rFonts w:eastAsiaTheme="minorEastAsia"/>
+          <w:sz w:val="28"/>
+          <w:szCs w:val="28"/>
+        </w:rPr>
+        <w:t>… ,</w:t>
+      </w:r>
+      <w:proofErr w:type="gramEnd"/>
+      <w:r>
+        <w:rPr>
+          <w:rFonts w:eastAsiaTheme="minorEastAsia"/>
+          <w:sz w:val="28"/>
+          <w:szCs w:val="28"/>
+        </w:rPr>
+        <w:t xml:space="preserve"> </w:t>
+      </w:r>
+      <w:proofErr w:type="spellStart"/>
+      <w:r>
+        <w:rPr>
+          <w:rFonts w:eastAsiaTheme="minorEastAsia"/>
+          <w:sz w:val="28"/>
+          <w:szCs w:val="28"/>
+        </w:rPr>
+        <w:t>nMachine</w:t>
+      </w:r>
+      <w:proofErr w:type="spellEnd"/>
     </w:p>
     <w:p>
       <w:pPr>
@@ -10491,8 +10769,36 @@
           <w:sz w:val="28"/>
           <w:szCs w:val="28"/>
         </w:rPr>
-        <w:t>j, k = 1, … , nJob</w:t>
-      </w:r>
+        <w:t xml:space="preserve">j, k = 1, </w:t>
+      </w:r>
+      <w:proofErr w:type="gramStart"/>
+      <w:r>
+        <w:rPr>
+          <w:rFonts w:eastAsiaTheme="minorEastAsia"/>
+          <w:sz w:val="28"/>
+          <w:szCs w:val="28"/>
+        </w:rPr>
+        <w:t>… ,</w:t>
+      </w:r>
+      <w:proofErr w:type="gramEnd"/>
+      <w:r>
+        <w:rPr>
+          <w:rFonts w:eastAsiaTheme="minorEastAsia"/>
+          <w:sz w:val="28"/>
+          <w:szCs w:val="28"/>
+        </w:rPr>
+        <w:t xml:space="preserve"> </w:t>
+      </w:r>
+      <w:proofErr w:type="spellStart"/>
+      <w:r>
+        <w:rPr>
+          <w:rFonts w:eastAsiaTheme="minorEastAsia"/>
+          <w:sz w:val="28"/>
+          <w:szCs w:val="28"/>
+        </w:rPr>
+        <w:t>nJob</w:t>
+      </w:r>
+      <w:proofErr w:type="spellEnd"/>
     </w:p>
     <w:p>
       <w:pPr>
@@ -10685,15 +10991,7 @@
                       <w:sz w:val="28"/>
                       <w:szCs w:val="28"/>
                     </w:rPr>
-                    <m:t xml:space="preserve"> </m:t>
-                  </m:r>
-                  <m:r>
-                    <w:rPr>
-                      <w:rFonts w:ascii="Cambria Math" w:eastAsiaTheme="minorEastAsia" w:hAnsi="Cambria Math"/>
-                      <w:sz w:val="28"/>
-                      <w:szCs w:val="28"/>
-                    </w:rPr>
-                    <m:t xml:space="preserve">+ </m:t>
+                    <m:t xml:space="preserve"> + </m:t>
                   </m:r>
                   <m:sSub>
                     <m:sSubPr>
@@ -10911,15 +11209,7 @@
                           <w:sz w:val="28"/>
                           <w:szCs w:val="28"/>
                         </w:rPr>
-                        <m:t xml:space="preserve">&gt;= </m:t>
-                      </m:r>
-                      <m:r>
-                        <w:rPr>
-                          <w:rFonts w:ascii="Cambria Math" w:eastAsiaTheme="minorEastAsia" w:hAnsi="Cambria Math"/>
-                          <w:sz w:val="28"/>
-                          <w:szCs w:val="28"/>
-                        </w:rPr>
-                        <m:t>C</m:t>
+                        <m:t>&gt;= C</m:t>
                       </m:r>
                     </m:e>
                     <m:sub>
@@ -10929,15 +11219,7 @@
                           <w:sz w:val="28"/>
                           <w:szCs w:val="28"/>
                         </w:rPr>
-                        <m:t>k</m:t>
-                      </m:r>
-                      <m:r>
-                        <w:rPr>
-                          <w:rFonts w:ascii="Cambria Math" w:eastAsiaTheme="minorEastAsia" w:hAnsi="Cambria Math"/>
-                          <w:sz w:val="28"/>
-                          <w:szCs w:val="28"/>
-                        </w:rPr>
-                        <m:t>i</m:t>
+                        <m:t>ki</m:t>
                       </m:r>
                     </m:sub>
                   </m:sSub>
@@ -10947,23 +11229,7 @@
                       <w:sz w:val="28"/>
                       <w:szCs w:val="28"/>
                     </w:rPr>
-                    <m:t xml:space="preserve"> </m:t>
-                  </m:r>
-                  <m:r>
-                    <w:rPr>
-                      <w:rFonts w:ascii="Cambria Math" w:eastAsiaTheme="minorEastAsia" w:hAnsi="Cambria Math"/>
-                      <w:sz w:val="28"/>
-                      <w:szCs w:val="28"/>
-                    </w:rPr>
-                    <m:t>-</m:t>
-                  </m:r>
-                  <m:r>
-                    <w:rPr>
-                      <w:rFonts w:ascii="Cambria Math" w:eastAsiaTheme="minorEastAsia" w:hAnsi="Cambria Math"/>
-                      <w:sz w:val="28"/>
-                      <w:szCs w:val="28"/>
-                    </w:rPr>
-                    <m:t xml:space="preserve"> </m:t>
+                    <m:t xml:space="preserve"> - </m:t>
                   </m:r>
                   <m:sSub>
                     <m:sSubPr>
@@ -10993,15 +11259,7 @@
                           <w:sz w:val="28"/>
                           <w:szCs w:val="28"/>
                         </w:rPr>
-                        <m:t>ij</m:t>
-                      </m:r>
-                      <m:r>
-                        <w:rPr>
-                          <w:rFonts w:ascii="Cambria Math" w:eastAsiaTheme="minorEastAsia" w:hAnsi="Cambria Math"/>
-                          <w:sz w:val="28"/>
-                          <w:szCs w:val="28"/>
-                        </w:rPr>
-                        <m:t>k</m:t>
+                        <m:t>ijk</m:t>
                       </m:r>
                     </m:sub>
                   </m:sSub>
@@ -11177,15 +11435,7 @@
                                   <w:sz w:val="28"/>
                                   <w:szCs w:val="28"/>
                                 </w:rPr>
-                                <m:t>i</m:t>
-                              </m:r>
-                              <m:r>
-                                <w:rPr>
-                                  <w:rFonts w:ascii="Cambria Math" w:eastAsiaTheme="minorEastAsia" w:hAnsi="Cambria Math"/>
-                                  <w:sz w:val="28"/>
-                                  <w:szCs w:val="28"/>
-                                </w:rPr>
-                                <m:t>k</m:t>
+                                <m:t>ik</m:t>
                               </m:r>
                             </m:sub>
                           </m:sSub>
@@ -11247,15 +11497,7 @@
                           <w:sz w:val="28"/>
                           <w:szCs w:val="28"/>
                         </w:rPr>
-                        <m:t>ij</m:t>
-                      </m:r>
-                      <m:r>
-                        <w:rPr>
-                          <w:rFonts w:ascii="Cambria Math" w:eastAsiaTheme="minorEastAsia" w:hAnsi="Cambria Math"/>
-                          <w:sz w:val="28"/>
-                          <w:szCs w:val="28"/>
-                        </w:rPr>
-                        <m:t>k</m:t>
+                        <m:t>ijk</m:t>
                       </m:r>
                     </m:sub>
                   </m:sSub>
@@ -11301,15 +11543,7 @@
                   <w:sz w:val="28"/>
                   <w:szCs w:val="28"/>
                 </w:rPr>
-                <m:t>i=</m:t>
-              </m:r>
-              <m:r>
-                <w:rPr>
-                  <w:rFonts w:ascii="Cambria Math" w:eastAsiaTheme="minorEastAsia" w:hAnsi="Cambria Math"/>
-                  <w:sz w:val="28"/>
-                  <w:szCs w:val="28"/>
-                </w:rPr>
-                <m:t>2</m:t>
+                <m:t>i=2</m:t>
               </m:r>
             </m:sub>
             <m:sup>
@@ -11551,15 +11785,7 @@
                               <w:sz w:val="28"/>
                               <w:szCs w:val="28"/>
                             </w:rPr>
-                            <m:t>4</m:t>
-                          </m:r>
-                          <m:r>
-                            <w:rPr>
-                              <w:rFonts w:ascii="Cambria Math" w:eastAsiaTheme="minorEastAsia" w:hAnsi="Cambria Math"/>
-                              <w:sz w:val="28"/>
-                              <w:szCs w:val="28"/>
-                            </w:rPr>
-                            <m:t>j</m:t>
+                            <m:t>4j</m:t>
                           </m:r>
                         </m:sub>
                       </m:sSub>
@@ -11579,15 +11805,7 @@
                           <w:sz w:val="28"/>
                           <w:szCs w:val="28"/>
                         </w:rPr>
-                        <m:t>i</m:t>
-                      </m:r>
-                      <m:r>
-                        <w:rPr>
-                          <w:rFonts w:ascii="Cambria Math" w:eastAsiaTheme="minorEastAsia" w:hAnsi="Cambria Math"/>
-                          <w:sz w:val="28"/>
-                          <w:szCs w:val="28"/>
-                        </w:rPr>
-                        <m:t>j</m:t>
+                        <m:t>ij</m:t>
                       </m:r>
                     </m:sub>
                   </m:sSub>
@@ -11687,15 +11905,7 @@
                           <w:sz w:val="28"/>
                           <w:szCs w:val="28"/>
                         </w:rPr>
-                        <m:t>5</m:t>
-                      </m:r>
-                      <m:r>
-                        <w:rPr>
-                          <w:rFonts w:ascii="Cambria Math" w:eastAsiaTheme="minorEastAsia" w:hAnsi="Cambria Math"/>
-                          <w:sz w:val="28"/>
-                          <w:szCs w:val="28"/>
-                        </w:rPr>
-                        <m:t>j</m:t>
+                        <m:t>5j</m:t>
                       </m:r>
                     </m:sub>
                   </m:sSub>
@@ -11715,272 +11925,10 @@
                       <w:sz w:val="28"/>
                       <w:szCs w:val="28"/>
                     </w:rPr>
-                    <m:t>4</m:t>
-                  </m:r>
-                  <m:r>
-                    <w:rPr>
-                      <w:rFonts w:ascii="Cambria Math" w:eastAsiaTheme="minorEastAsia" w:hAnsi="Cambria Math"/>
-                      <w:sz w:val="28"/>
-                      <w:szCs w:val="28"/>
-                    </w:rPr>
-                    <m:t>j</m:t>
+                    <m:t>4j</m:t>
                   </m:r>
                 </m:sub>
               </m:sSub>
-            </m:e>
-          </m:nary>
-        </m:oMath>
-      </m:oMathPara>
-    </w:p>
-    <w:p>
-      <w:pPr>
-        <w:spacing w:after="200" w:line="276" w:lineRule="auto"/>
-        <w:jc w:val="center"/>
-        <w:rPr>
-          <w:rFonts w:eastAsiaTheme="minorEastAsia"/>
-          <w:sz w:val="28"/>
-          <w:szCs w:val="28"/>
-        </w:rPr>
-      </w:pPr>
-      <m:oMathPara>
-        <m:oMathParaPr>
-          <m:jc m:val="center"/>
-        </m:oMathParaPr>
-        <m:oMath>
-          <m:nary>
-            <m:naryPr>
-              <m:chr m:val="∑"/>
-              <m:limLoc m:val="undOvr"/>
-              <m:ctrlPr>
-                <w:rPr>
-                  <w:rFonts w:ascii="Cambria Math" w:eastAsiaTheme="minorEastAsia" w:hAnsi="Cambria Math"/>
-                  <w:i/>
-                  <w:sz w:val="28"/>
-                  <w:szCs w:val="28"/>
-                </w:rPr>
-              </m:ctrlPr>
-            </m:naryPr>
-            <m:sub>
-              <m:r>
-                <w:rPr>
-                  <w:rFonts w:ascii="Cambria Math" w:eastAsiaTheme="minorEastAsia" w:hAnsi="Cambria Math"/>
-                  <w:sz w:val="28"/>
-                  <w:szCs w:val="28"/>
-                </w:rPr>
-                <m:t>j=1</m:t>
-              </m:r>
-            </m:sub>
-            <m:sup>
-              <m:r>
-                <w:rPr>
-                  <w:rFonts w:ascii="Cambria Math" w:eastAsiaTheme="minorEastAsia" w:hAnsi="Cambria Math"/>
-                  <w:sz w:val="28"/>
-                  <w:szCs w:val="28"/>
-                </w:rPr>
-                <m:t>nJob</m:t>
-              </m:r>
-            </m:sup>
-            <m:e>
-              <m:sSub>
-                <m:sSubPr>
-                  <m:ctrlPr>
-                    <w:rPr>
-                      <w:rFonts w:ascii="Cambria Math" w:eastAsiaTheme="minorEastAsia" w:hAnsi="Cambria Math"/>
-                      <w:i/>
-                      <w:sz w:val="28"/>
-                      <w:szCs w:val="28"/>
-                    </w:rPr>
-                  </m:ctrlPr>
-                </m:sSubPr>
-                <m:e>
-                  <m:sSub>
-                    <m:sSubPr>
-                      <m:ctrlPr>
-                        <w:rPr>
-                          <w:rFonts w:ascii="Cambria Math" w:eastAsiaTheme="minorEastAsia" w:hAnsi="Cambria Math"/>
-                          <w:i/>
-                          <w:sz w:val="28"/>
-                          <w:szCs w:val="28"/>
-                        </w:rPr>
-                      </m:ctrlPr>
-                    </m:sSubPr>
-                    <m:e>
-                      <m:r>
-                        <w:rPr>
-                          <w:rFonts w:ascii="Cambria Math" w:eastAsiaTheme="minorEastAsia" w:hAnsi="Cambria Math"/>
-                          <w:sz w:val="28"/>
-                          <w:szCs w:val="28"/>
-                        </w:rPr>
-                        <m:t>S</m:t>
-                      </m:r>
-                    </m:e>
-                    <m:sub>
-                      <m:r>
-                        <w:rPr>
-                          <w:rFonts w:ascii="Cambria Math" w:eastAsiaTheme="minorEastAsia" w:hAnsi="Cambria Math"/>
-                          <w:sz w:val="28"/>
-                          <w:szCs w:val="28"/>
-                        </w:rPr>
-                        <m:t>4j</m:t>
-                      </m:r>
-                    </m:sub>
-                  </m:sSub>
-                  <m:r>
-                    <w:rPr>
-                      <w:rFonts w:ascii="Cambria Math" w:eastAsiaTheme="minorEastAsia" w:hAnsi="Cambria Math"/>
-                      <w:sz w:val="28"/>
-                      <w:szCs w:val="28"/>
-                    </w:rPr>
-                    <m:t xml:space="preserve">&gt;= </m:t>
-                  </m:r>
-                  <m:r>
-                    <w:rPr>
-                      <w:rFonts w:ascii="Cambria Math" w:eastAsiaTheme="minorEastAsia" w:hAnsi="Cambria Math"/>
-                      <w:sz w:val="28"/>
-                      <w:szCs w:val="28"/>
-                    </w:rPr>
-                    <m:t>(</m:t>
-                  </m:r>
-                  <m:sSub>
-                    <m:sSubPr>
-                      <m:ctrlPr>
-                        <w:rPr>
-                          <w:rFonts w:ascii="Cambria Math" w:eastAsiaTheme="minorEastAsia" w:hAnsi="Cambria Math"/>
-                          <w:i/>
-                          <w:sz w:val="28"/>
-                          <w:szCs w:val="28"/>
-                        </w:rPr>
-                      </m:ctrlPr>
-                    </m:sSubPr>
-                    <m:e>
-                      <m:r>
-                        <w:rPr>
-                          <w:rFonts w:ascii="Cambria Math" w:eastAsiaTheme="minorEastAsia" w:hAnsi="Cambria Math"/>
-                          <w:sz w:val="28"/>
-                          <w:szCs w:val="28"/>
-                        </w:rPr>
-                        <m:t>S</m:t>
-                      </m:r>
-                    </m:e>
-                    <m:sub>
-                      <m:r>
-                        <w:rPr>
-                          <w:rFonts w:ascii="Cambria Math" w:eastAsiaTheme="minorEastAsia" w:hAnsi="Cambria Math"/>
-                          <w:sz w:val="28"/>
-                          <w:szCs w:val="28"/>
-                        </w:rPr>
-                        <m:t>2</m:t>
-                      </m:r>
-                      <m:r>
-                        <w:rPr>
-                          <w:rFonts w:ascii="Cambria Math" w:eastAsiaTheme="minorEastAsia" w:hAnsi="Cambria Math"/>
-                          <w:sz w:val="28"/>
-                          <w:szCs w:val="28"/>
-                        </w:rPr>
-                        <m:t>j</m:t>
-                      </m:r>
-                    </m:sub>
-                  </m:sSub>
-                  <m:r>
-                    <w:rPr>
-                      <w:rFonts w:ascii="Cambria Math" w:eastAsiaTheme="minorEastAsia" w:hAnsi="Cambria Math"/>
-                      <w:sz w:val="28"/>
-                      <w:szCs w:val="28"/>
-                    </w:rPr>
-                    <m:t xml:space="preserve"> +</m:t>
-                  </m:r>
-                  <m:r>
-                    <w:rPr>
-                      <w:rFonts w:ascii="Cambria Math" w:eastAsiaTheme="minorEastAsia" w:hAnsi="Cambria Math"/>
-                      <w:sz w:val="28"/>
-                      <w:szCs w:val="28"/>
-                    </w:rPr>
-                    <m:t>C</m:t>
-                  </m:r>
-                </m:e>
-                <m:sub>
-                  <m:r>
-                    <w:rPr>
-                      <w:rFonts w:ascii="Cambria Math" w:eastAsiaTheme="minorEastAsia" w:hAnsi="Cambria Math"/>
-                      <w:sz w:val="28"/>
-                      <w:szCs w:val="28"/>
-                    </w:rPr>
-                    <m:t>2j</m:t>
-                  </m:r>
-                </m:sub>
-              </m:sSub>
-              <m:r>
-                <w:rPr>
-                  <w:rFonts w:ascii="Cambria Math" w:eastAsiaTheme="minorEastAsia" w:hAnsi="Cambria Math"/>
-                  <w:sz w:val="28"/>
-                  <w:szCs w:val="28"/>
-                </w:rPr>
-                <m:t>)</m:t>
-              </m:r>
-              <m:r>
-                <w:rPr>
-                  <w:rFonts w:ascii="Cambria Math" w:eastAsiaTheme="minorEastAsia" w:hAnsi="Cambria Math"/>
-                  <w:sz w:val="28"/>
-                  <w:szCs w:val="28"/>
-                </w:rPr>
-                <m:t xml:space="preserve"> - </m:t>
-              </m:r>
-              <m:sSub>
-                <m:sSubPr>
-                  <m:ctrlPr>
-                    <w:rPr>
-                      <w:rFonts w:ascii="Cambria Math" w:eastAsiaTheme="minorEastAsia" w:hAnsi="Cambria Math"/>
-                      <w:i/>
-                      <w:sz w:val="28"/>
-                      <w:szCs w:val="28"/>
-                    </w:rPr>
-                  </m:ctrlPr>
-                </m:sSubPr>
-                <m:e>
-                  <m:r>
-                    <w:rPr>
-                      <w:rFonts w:ascii="Cambria Math" w:eastAsiaTheme="minorEastAsia" w:hAnsi="Cambria Math"/>
-                      <w:sz w:val="28"/>
-                      <w:szCs w:val="28"/>
-                    </w:rPr>
-                    <m:t xml:space="preserve">m(1 - </m:t>
-                  </m:r>
-                  <m:r>
-                    <w:rPr>
-                      <w:rFonts w:ascii="Cambria Math" w:eastAsiaTheme="minorEastAsia" w:hAnsi="Cambria Math"/>
-                      <w:sz w:val="28"/>
-                      <w:szCs w:val="28"/>
-                    </w:rPr>
-                    <m:t>Y</m:t>
-                  </m:r>
-                </m:e>
-                <m:sub>
-                  <m:r>
-                    <w:rPr>
-                      <w:rFonts w:ascii="Cambria Math" w:eastAsiaTheme="minorEastAsia" w:hAnsi="Cambria Math"/>
-                      <w:sz w:val="28"/>
-                      <w:szCs w:val="28"/>
-                    </w:rPr>
-                    <m:t>2</m:t>
-                  </m:r>
-                  <m:r>
-                    <w:rPr>
-                      <w:rFonts w:ascii="Cambria Math" w:eastAsiaTheme="minorEastAsia" w:hAnsi="Cambria Math"/>
-                      <w:sz w:val="28"/>
-                      <w:szCs w:val="28"/>
-                    </w:rPr>
-                    <m:t>i</m:t>
-                  </m:r>
-                </m:sub>
-              </m:sSub>
-              <m:r>
-                <w:rPr>
-                  <w:rFonts w:ascii="Cambria Math" w:eastAsiaTheme="minorEastAsia" w:hAnsi="Cambria Math"/>
-                  <w:sz w:val="28"/>
-                  <w:szCs w:val="28"/>
-                </w:rPr>
-                <m:t>)</m:t>
-              </m:r>
             </m:e>
           </m:nary>
         </m:oMath>
@@ -12115,15 +12063,7 @@
                           <w:sz w:val="28"/>
                           <w:szCs w:val="28"/>
                         </w:rPr>
-                        <m:t>3</m:t>
-                      </m:r>
-                      <m:r>
-                        <w:rPr>
-                          <w:rFonts w:ascii="Cambria Math" w:eastAsiaTheme="minorEastAsia" w:hAnsi="Cambria Math"/>
-                          <w:sz w:val="28"/>
-                          <w:szCs w:val="28"/>
-                        </w:rPr>
-                        <m:t>j</m:t>
+                        <m:t>2j</m:t>
                       </m:r>
                     </m:sub>
                   </m:sSub>
@@ -12143,7 +12083,47 @@
                       <w:sz w:val="28"/>
                       <w:szCs w:val="28"/>
                     </w:rPr>
-                    <m:t>3</m:t>
+                    <m:t>2j</m:t>
+                  </m:r>
+                </m:sub>
+              </m:sSub>
+              <m:r>
+                <w:rPr>
+                  <w:rFonts w:ascii="Cambria Math" w:eastAsiaTheme="minorEastAsia" w:hAnsi="Cambria Math"/>
+                  <w:sz w:val="28"/>
+                  <w:szCs w:val="28"/>
+                </w:rPr>
+                <m:t xml:space="preserve">) - </m:t>
+              </m:r>
+              <m:sSub>
+                <m:sSubPr>
+                  <m:ctrlPr>
+                    <w:rPr>
+                      <w:rFonts w:ascii="Cambria Math" w:eastAsiaTheme="minorEastAsia" w:hAnsi="Cambria Math"/>
+                      <w:i/>
+                      <w:sz w:val="28"/>
+                      <w:szCs w:val="28"/>
+                    </w:rPr>
+                  </m:ctrlPr>
+                </m:sSubPr>
+                <m:e>
+                  <m:r>
+                    <w:rPr>
+                      <w:rFonts w:ascii="Cambria Math" w:eastAsiaTheme="minorEastAsia" w:hAnsi="Cambria Math"/>
+                      <w:sz w:val="28"/>
+                      <w:szCs w:val="28"/>
+                    </w:rPr>
+                    <m:t>m(1 - Y</m:t>
+                  </m:r>
+                </m:e>
+                <m:sub>
+                  <m:r>
+                    <w:rPr>
+                      <w:rFonts w:ascii="Cambria Math" w:eastAsiaTheme="minorEastAsia" w:hAnsi="Cambria Math"/>
+                      <w:sz w:val="28"/>
+                      <w:szCs w:val="28"/>
+                    </w:rPr>
+                    <m:t>2</m:t>
                   </m:r>
                   <m:r>
                     <w:rPr>
@@ -12152,6 +12132,172 @@
                       <w:szCs w:val="28"/>
                     </w:rPr>
                     <m:t>j</m:t>
+                  </m:r>
+                </m:sub>
+              </m:sSub>
+              <m:r>
+                <w:rPr>
+                  <w:rFonts w:ascii="Cambria Math" w:eastAsiaTheme="minorEastAsia" w:hAnsi="Cambria Math"/>
+                  <w:sz w:val="28"/>
+                  <w:szCs w:val="28"/>
+                </w:rPr>
+                <m:t>)</m:t>
+              </m:r>
+            </m:e>
+          </m:nary>
+        </m:oMath>
+      </m:oMathPara>
+    </w:p>
+    <w:p>
+      <w:pPr>
+        <w:spacing w:after="200" w:line="276" w:lineRule="auto"/>
+        <w:jc w:val="center"/>
+        <w:rPr>
+          <w:rFonts w:eastAsiaTheme="minorEastAsia"/>
+          <w:sz w:val="28"/>
+          <w:szCs w:val="28"/>
+        </w:rPr>
+      </w:pPr>
+      <m:oMathPara>
+        <m:oMathParaPr>
+          <m:jc m:val="center"/>
+        </m:oMathParaPr>
+        <m:oMath>
+          <m:nary>
+            <m:naryPr>
+              <m:chr m:val="∑"/>
+              <m:limLoc m:val="undOvr"/>
+              <m:ctrlPr>
+                <w:rPr>
+                  <w:rFonts w:ascii="Cambria Math" w:eastAsiaTheme="minorEastAsia" w:hAnsi="Cambria Math"/>
+                  <w:i/>
+                  <w:sz w:val="28"/>
+                  <w:szCs w:val="28"/>
+                </w:rPr>
+              </m:ctrlPr>
+            </m:naryPr>
+            <m:sub>
+              <m:r>
+                <w:rPr>
+                  <w:rFonts w:ascii="Cambria Math" w:eastAsiaTheme="minorEastAsia" w:hAnsi="Cambria Math"/>
+                  <w:sz w:val="28"/>
+                  <w:szCs w:val="28"/>
+                </w:rPr>
+                <m:t>j=1</m:t>
+              </m:r>
+            </m:sub>
+            <m:sup>
+              <m:r>
+                <w:rPr>
+                  <w:rFonts w:ascii="Cambria Math" w:eastAsiaTheme="minorEastAsia" w:hAnsi="Cambria Math"/>
+                  <w:sz w:val="28"/>
+                  <w:szCs w:val="28"/>
+                </w:rPr>
+                <m:t>nJob</m:t>
+              </m:r>
+            </m:sup>
+            <m:e>
+              <m:sSub>
+                <m:sSubPr>
+                  <m:ctrlPr>
+                    <w:rPr>
+                      <w:rFonts w:ascii="Cambria Math" w:eastAsiaTheme="minorEastAsia" w:hAnsi="Cambria Math"/>
+                      <w:i/>
+                      <w:sz w:val="28"/>
+                      <w:szCs w:val="28"/>
+                    </w:rPr>
+                  </m:ctrlPr>
+                </m:sSubPr>
+                <m:e>
+                  <m:sSub>
+                    <m:sSubPr>
+                      <m:ctrlPr>
+                        <w:rPr>
+                          <w:rFonts w:ascii="Cambria Math" w:eastAsiaTheme="minorEastAsia" w:hAnsi="Cambria Math"/>
+                          <w:i/>
+                          <w:sz w:val="28"/>
+                          <w:szCs w:val="28"/>
+                        </w:rPr>
+                      </m:ctrlPr>
+                    </m:sSubPr>
+                    <m:e>
+                      <m:r>
+                        <w:rPr>
+                          <w:rFonts w:ascii="Cambria Math" w:eastAsiaTheme="minorEastAsia" w:hAnsi="Cambria Math"/>
+                          <w:sz w:val="28"/>
+                          <w:szCs w:val="28"/>
+                        </w:rPr>
+                        <m:t>S</m:t>
+                      </m:r>
+                    </m:e>
+                    <m:sub>
+                      <m:r>
+                        <w:rPr>
+                          <w:rFonts w:ascii="Cambria Math" w:eastAsiaTheme="minorEastAsia" w:hAnsi="Cambria Math"/>
+                          <w:sz w:val="28"/>
+                          <w:szCs w:val="28"/>
+                        </w:rPr>
+                        <m:t>4j</m:t>
+                      </m:r>
+                    </m:sub>
+                  </m:sSub>
+                  <m:r>
+                    <w:rPr>
+                      <w:rFonts w:ascii="Cambria Math" w:eastAsiaTheme="minorEastAsia" w:hAnsi="Cambria Math"/>
+                      <w:sz w:val="28"/>
+                      <w:szCs w:val="28"/>
+                    </w:rPr>
+                    <m:t>&gt;= (</m:t>
+                  </m:r>
+                  <m:sSub>
+                    <m:sSubPr>
+                      <m:ctrlPr>
+                        <w:rPr>
+                          <w:rFonts w:ascii="Cambria Math" w:eastAsiaTheme="minorEastAsia" w:hAnsi="Cambria Math"/>
+                          <w:i/>
+                          <w:sz w:val="28"/>
+                          <w:szCs w:val="28"/>
+                        </w:rPr>
+                      </m:ctrlPr>
+                    </m:sSubPr>
+                    <m:e>
+                      <m:r>
+                        <w:rPr>
+                          <w:rFonts w:ascii="Cambria Math" w:eastAsiaTheme="minorEastAsia" w:hAnsi="Cambria Math"/>
+                          <w:sz w:val="28"/>
+                          <w:szCs w:val="28"/>
+                        </w:rPr>
+                        <m:t>S</m:t>
+                      </m:r>
+                    </m:e>
+                    <m:sub>
+                      <m:r>
+                        <w:rPr>
+                          <w:rFonts w:ascii="Cambria Math" w:eastAsiaTheme="minorEastAsia" w:hAnsi="Cambria Math"/>
+                          <w:sz w:val="28"/>
+                          <w:szCs w:val="28"/>
+                        </w:rPr>
+                        <m:t>3j</m:t>
+                      </m:r>
+                    </m:sub>
+                  </m:sSub>
+                  <m:r>
+                    <w:rPr>
+                      <w:rFonts w:ascii="Cambria Math" w:eastAsiaTheme="minorEastAsia" w:hAnsi="Cambria Math"/>
+                      <w:sz w:val="28"/>
+                      <w:szCs w:val="28"/>
+                    </w:rPr>
+                    <m:t xml:space="preserve"> +C</m:t>
+                  </m:r>
+                </m:e>
+                <m:sub>
+                  <m:r>
+                    <w:rPr>
+                      <w:rFonts w:ascii="Cambria Math" w:eastAsiaTheme="minorEastAsia" w:hAnsi="Cambria Math"/>
+                      <w:sz w:val="28"/>
+                      <w:szCs w:val="28"/>
+                    </w:rPr>
+                    <m:t>3j</m:t>
                   </m:r>
                 </m:sub>
               </m:sSub>
@@ -12199,7 +12345,7 @@
                       <w:sz w:val="28"/>
                       <w:szCs w:val="28"/>
                     </w:rPr>
-                    <m:t>i</m:t>
+                    <m:t>j</m:t>
                   </m:r>
                 </m:sub>
               </m:sSub>
@@ -12387,15 +12533,7 @@
                       <w:sz w:val="28"/>
                       <w:szCs w:val="28"/>
                     </w:rPr>
-                    <m:t>2</m:t>
-                  </m:r>
-                  <m:r>
-                    <w:rPr>
-                      <w:rFonts w:ascii="Cambria Math" w:eastAsiaTheme="minorEastAsia" w:hAnsi="Cambria Math"/>
-                      <w:sz w:val="28"/>
-                      <w:szCs w:val="28"/>
-                    </w:rPr>
-                    <m:t>j</m:t>
+                    <m:t>2j</m:t>
                   </m:r>
                 </m:sub>
               </m:sSub>
@@ -12529,15 +12667,7 @@
                       <w:sz w:val="28"/>
                       <w:szCs w:val="28"/>
                     </w:rPr>
-                    <m:t>4</m:t>
-                  </m:r>
-                  <m:r>
-                    <w:rPr>
-                      <w:rFonts w:ascii="Cambria Math" w:eastAsiaTheme="minorEastAsia" w:hAnsi="Cambria Math"/>
-                      <w:sz w:val="28"/>
-                      <w:szCs w:val="28"/>
-                    </w:rPr>
-                    <m:t>j</m:t>
+                    <m:t>4j</m:t>
                   </m:r>
                 </m:sub>
               </m:sSub>
@@ -12631,15 +12761,7 @@
                       <w:sz w:val="28"/>
                       <w:szCs w:val="28"/>
                     </w:rPr>
-                    <m:t>5</m:t>
-                  </m:r>
-                  <m:r>
-                    <w:rPr>
-                      <w:rFonts w:ascii="Cambria Math" w:eastAsiaTheme="minorEastAsia" w:hAnsi="Cambria Math"/>
-                      <w:sz w:val="28"/>
-                      <w:szCs w:val="28"/>
-                    </w:rPr>
-                    <m:t>j</m:t>
+                    <m:t>5j</m:t>
                   </m:r>
                 </m:sub>
               </m:sSub>
@@ -12765,15 +12887,7 @@
                       <w:sz w:val="28"/>
                       <w:szCs w:val="28"/>
                     </w:rPr>
-                    <m:t>5</m:t>
-                  </m:r>
-                  <m:r>
-                    <w:rPr>
-                      <w:rFonts w:ascii="Cambria Math" w:eastAsiaTheme="minorEastAsia" w:hAnsi="Cambria Math"/>
-                      <w:sz w:val="28"/>
-                      <w:szCs w:val="28"/>
-                    </w:rPr>
-                    <m:t>j</m:t>
+                    <m:t>5j</m:t>
                   </m:r>
                 </m:sub>
               </m:sSub>

</xml_diff>

<commit_message>
Inizio Progetto 3, finito esercizio 1
</commit_message>
<xml_diff>
--- a/Parte-2/Docs/OKes15.docx
+++ b/Parte-2/Docs/OKes15.docx
@@ -14,17 +14,8 @@
           <w:sz w:val="28"/>
           <w:szCs w:val="28"/>
         </w:rPr>
-        <w:t xml:space="preserve">Define an algorithm in </w:t>
+        <w:t>Define an algorithm in Matlab</w:t>
       </w:r>
-      <w:proofErr w:type="spellStart"/>
-      <w:r>
-        <w:rPr>
-          <w:sz w:val="28"/>
-          <w:szCs w:val="28"/>
-        </w:rPr>
-        <w:t>Matlab</w:t>
-      </w:r>
-      <w:proofErr w:type="spellEnd"/>
       <w:r>
         <w:rPr>
           <w:sz w:val="28"/>
@@ -69,7 +60,6 @@
         </w:rPr>
         <w:t xml:space="preserve">jobs, where </w:t>
       </w:r>
-      <w:proofErr w:type="spellStart"/>
       <w:r>
         <w:rPr>
           <w:i/>
@@ -87,7 +77,6 @@
         </w:rPr>
         <w:t>j</w:t>
       </w:r>
-      <w:proofErr w:type="spellEnd"/>
       <w:r>
         <w:rPr>
           <w:sz w:val="28"/>
@@ -100,17 +89,8 @@
           <w:sz w:val="28"/>
           <w:szCs w:val="28"/>
         </w:rPr>
-        <w:t xml:space="preserve"> on machine </w:t>
+        <w:t xml:space="preserve"> on machine i</w:t>
       </w:r>
-      <w:proofErr w:type="spellStart"/>
-      <w:r>
-        <w:rPr>
-          <w:sz w:val="28"/>
-          <w:szCs w:val="28"/>
-        </w:rPr>
-        <w:t>i</w:t>
-      </w:r>
-      <w:proofErr w:type="spellEnd"/>
       <w:r>
         <w:rPr>
           <w:sz w:val="28"/>
@@ -130,23 +110,7 @@
           <w:sz w:val="28"/>
           <w:szCs w:val="28"/>
         </w:rPr>
-        <w:t xml:space="preserve">minimize </w:t>
-      </w:r>
-      <w:proofErr w:type="spellStart"/>
-      <w:r>
-        <w:rPr>
-          <w:sz w:val="28"/>
-          <w:szCs w:val="28"/>
-        </w:rPr>
-        <w:t>Cmax</w:t>
-      </w:r>
-      <w:proofErr w:type="spellEnd"/>
-      <w:r>
-        <w:rPr>
-          <w:sz w:val="28"/>
-          <w:szCs w:val="28"/>
-        </w:rPr>
-        <w:t>.</w:t>
+        <w:t>minimize Cmax.</w:t>
       </w:r>
     </w:p>
     <w:tbl>
@@ -2649,49 +2613,15 @@
           <w:sz w:val="28"/>
           <w:szCs w:val="28"/>
         </w:rPr>
-        <w:t xml:space="preserve"> problem defined in Excel (or </w:t>
+        <w:t xml:space="preserve"> problem defined in Excel (or other spreadsheet tool with optimization module) or Lingo or Cplex</w:t>
       </w:r>
-      <w:proofErr w:type="gramStart"/>
       <w:r>
         <w:rPr>
           <w:sz w:val="28"/>
           <w:szCs w:val="28"/>
         </w:rPr>
-        <w:t>other</w:t>
+        <w:t xml:space="preserve"> or Matlab</w:t>
       </w:r>
-      <w:proofErr w:type="gramEnd"/>
-      <w:r>
-        <w:rPr>
-          <w:sz w:val="28"/>
-          <w:szCs w:val="28"/>
-        </w:rPr>
-        <w:t xml:space="preserve"> spreadsheet tool with optimization module) or Lingo or </w:t>
-      </w:r>
-      <w:proofErr w:type="spellStart"/>
-      <w:r>
-        <w:rPr>
-          <w:sz w:val="28"/>
-          <w:szCs w:val="28"/>
-        </w:rPr>
-        <w:t>Cplex</w:t>
-      </w:r>
-      <w:proofErr w:type="spellEnd"/>
-      <w:r>
-        <w:rPr>
-          <w:sz w:val="28"/>
-          <w:szCs w:val="28"/>
-        </w:rPr>
-        <w:t xml:space="preserve"> or </w:t>
-      </w:r>
-      <w:proofErr w:type="spellStart"/>
-      <w:r>
-        <w:rPr>
-          <w:sz w:val="28"/>
-          <w:szCs w:val="28"/>
-        </w:rPr>
-        <w:t>Matlab</w:t>
-      </w:r>
-      <w:proofErr w:type="spellEnd"/>
       <w:r>
         <w:rPr>
           <w:sz w:val="28"/>
@@ -7376,27 +7306,7 @@
           <w:sz w:val="28"/>
           <w:szCs w:val="28"/>
         </w:rPr>
-        <w:t xml:space="preserve"> </w:t>
-      </w:r>
-      <w:proofErr w:type="spellStart"/>
-      <w:r>
-        <w:rPr>
-          <w:b/>
-          <w:bCs/>
-          <w:sz w:val="28"/>
-          <w:szCs w:val="28"/>
-        </w:rPr>
-        <w:t>listCompletedJob</w:t>
-      </w:r>
-      <w:proofErr w:type="spellEnd"/>
-      <w:r>
-        <w:rPr>
-          <w:b/>
-          <w:bCs/>
-          <w:sz w:val="28"/>
-          <w:szCs w:val="28"/>
-        </w:rPr>
-        <w:t xml:space="preserve"> </w:t>
+        <w:t xml:space="preserve"> listCompletedJob </w:t>
       </w:r>
       <w:r>
         <w:rPr>
@@ -7455,23 +7365,13 @@
               </w:rPr>
             </w:pPr>
             <w:bookmarkStart w:id="2" w:name="_Hlk78645350"/>
-            <w:proofErr w:type="spellStart"/>
             <w:r>
               <w:rPr>
                 <w:color w:val="FF0000"/>
                 <w:sz w:val="28"/>
                 <w:szCs w:val="28"/>
               </w:rPr>
-              <w:t>Numero</w:t>
-            </w:r>
-            <w:proofErr w:type="spellEnd"/>
-            <w:r>
-              <w:rPr>
-                <w:color w:val="FF0000"/>
-                <w:sz w:val="28"/>
-                <w:szCs w:val="28"/>
-              </w:rPr>
-              <w:t xml:space="preserve"> del Job</w:t>
+              <w:t>Numero del Job</w:t>
             </w:r>
           </w:p>
         </w:tc>
@@ -7611,34 +7511,14 @@
                 <w:szCs w:val="28"/>
               </w:rPr>
             </w:pPr>
-            <w:proofErr w:type="spellStart"/>
             <w:r>
               <w:rPr>
                 <w:color w:val="FF0000"/>
                 <w:sz w:val="28"/>
                 <w:szCs w:val="28"/>
               </w:rPr>
-              <w:t>Direzione</w:t>
-            </w:r>
-            <w:proofErr w:type="spellEnd"/>
-            <w:r>
-              <w:rPr>
-                <w:color w:val="FF0000"/>
-                <w:sz w:val="28"/>
-                <w:szCs w:val="28"/>
-              </w:rPr>
-              <w:t xml:space="preserve"> </w:t>
-            </w:r>
-            <w:proofErr w:type="spellStart"/>
-            <w:r>
-              <w:rPr>
-                <w:color w:val="FF0000"/>
-                <w:sz w:val="28"/>
-                <w:szCs w:val="28"/>
-              </w:rPr>
-              <w:t>macchine</w:t>
-            </w:r>
-            <w:proofErr w:type="spellEnd"/>
+              <w:t>Direzione macchine</w:t>
+            </w:r>
           </w:p>
         </w:tc>
         <w:tc>
@@ -7783,18 +7663,8 @@
                 <w:sz w:val="28"/>
                 <w:szCs w:val="28"/>
               </w:rPr>
-              <w:t xml:space="preserve">Tempo tot </w:t>
-            </w:r>
-            <w:proofErr w:type="spellStart"/>
-            <w:r>
-              <w:rPr>
-                <w:color w:val="FF0000"/>
-                <w:sz w:val="28"/>
-                <w:szCs w:val="28"/>
-              </w:rPr>
-              <w:t>esecuzione</w:t>
-            </w:r>
-            <w:proofErr w:type="spellEnd"/>
+              <w:t>Tempo tot esecuzione</w:t>
+            </w:r>
           </w:p>
         </w:tc>
         <w:tc>
@@ -7939,36 +7809,8 @@
                 <w:sz w:val="28"/>
                 <w:szCs w:val="28"/>
               </w:rPr>
-              <w:t xml:space="preserve">Tempi </w:t>
-            </w:r>
-            <w:proofErr w:type="spellStart"/>
-            <w:r>
-              <w:rPr>
-                <w:color w:val="FF0000"/>
-                <w:sz w:val="28"/>
-                <w:szCs w:val="28"/>
-              </w:rPr>
-              <w:t>esecuzione</w:t>
-            </w:r>
-            <w:proofErr w:type="spellEnd"/>
-            <w:r>
-              <w:rPr>
-                <w:color w:val="FF0000"/>
-                <w:sz w:val="28"/>
-                <w:szCs w:val="28"/>
-              </w:rPr>
-              <w:t xml:space="preserve"> </w:t>
-            </w:r>
-            <w:proofErr w:type="spellStart"/>
-            <w:r>
-              <w:rPr>
-                <w:color w:val="FF0000"/>
-                <w:sz w:val="28"/>
-                <w:szCs w:val="28"/>
-              </w:rPr>
-              <w:t>macchine</w:t>
-            </w:r>
-            <w:proofErr w:type="spellEnd"/>
+              <w:t>Tempi esecuzione macchine</w:t>
+            </w:r>
           </w:p>
         </w:tc>
         <w:tc>
@@ -8113,25 +7955,7 @@
                 <w:sz w:val="28"/>
                 <w:szCs w:val="28"/>
               </w:rPr>
-              <w:t xml:space="preserve">Tempi di </w:t>
-            </w:r>
-            <w:proofErr w:type="spellStart"/>
-            <w:r>
-              <w:rPr>
-                <w:color w:val="FF0000"/>
-                <w:sz w:val="28"/>
-                <w:szCs w:val="28"/>
-              </w:rPr>
-              <w:t>Inizio</w:t>
-            </w:r>
-            <w:proofErr w:type="spellEnd"/>
-            <w:r>
-              <w:rPr>
-                <w:color w:val="FF0000"/>
-                <w:sz w:val="28"/>
-                <w:szCs w:val="28"/>
-              </w:rPr>
-              <w:t xml:space="preserve"> Job</w:t>
+              <w:t>Tempi di Inizio Job</w:t>
             </w:r>
           </w:p>
         </w:tc>
@@ -8430,18 +8254,8 @@
                 <w:sz w:val="28"/>
                 <w:szCs w:val="28"/>
               </w:rPr>
-              <w:t xml:space="preserve">Tempi di </w:t>
-            </w:r>
-            <w:proofErr w:type="spellStart"/>
-            <w:r>
-              <w:rPr>
-                <w:color w:val="FF0000"/>
-                <w:sz w:val="28"/>
-                <w:szCs w:val="28"/>
-              </w:rPr>
-              <w:t>attesa</w:t>
-            </w:r>
-            <w:proofErr w:type="spellEnd"/>
+              <w:t>Tempi di attesa</w:t>
+            </w:r>
           </w:p>
         </w:tc>
         <w:tc>
@@ -8610,23 +8424,13 @@
                 <w:szCs w:val="28"/>
               </w:rPr>
             </w:pPr>
-            <w:proofErr w:type="spellStart"/>
             <w:r>
               <w:rPr>
                 <w:color w:val="FF0000"/>
                 <w:sz w:val="28"/>
                 <w:szCs w:val="28"/>
               </w:rPr>
-              <w:t>Numero</w:t>
-            </w:r>
-            <w:proofErr w:type="spellEnd"/>
-            <w:r>
-              <w:rPr>
-                <w:color w:val="FF0000"/>
-                <w:sz w:val="28"/>
-                <w:szCs w:val="28"/>
-              </w:rPr>
-              <w:t xml:space="preserve"> del Job</w:t>
+              <w:t>Numero del Job</w:t>
             </w:r>
           </w:p>
         </w:tc>
@@ -8766,34 +8570,14 @@
                 <w:szCs w:val="28"/>
               </w:rPr>
             </w:pPr>
-            <w:proofErr w:type="spellStart"/>
             <w:r>
               <w:rPr>
                 <w:color w:val="FF0000"/>
                 <w:sz w:val="28"/>
                 <w:szCs w:val="28"/>
               </w:rPr>
-              <w:t>Direzione</w:t>
-            </w:r>
-            <w:proofErr w:type="spellEnd"/>
-            <w:r>
-              <w:rPr>
-                <w:color w:val="FF0000"/>
-                <w:sz w:val="28"/>
-                <w:szCs w:val="28"/>
-              </w:rPr>
-              <w:t xml:space="preserve"> </w:t>
-            </w:r>
-            <w:proofErr w:type="spellStart"/>
-            <w:r>
-              <w:rPr>
-                <w:color w:val="FF0000"/>
-                <w:sz w:val="28"/>
-                <w:szCs w:val="28"/>
-              </w:rPr>
-              <w:t>macchine</w:t>
-            </w:r>
-            <w:proofErr w:type="spellEnd"/>
+              <w:t>Direzione macchine</w:t>
+            </w:r>
           </w:p>
         </w:tc>
         <w:tc>
@@ -8938,18 +8722,8 @@
                 <w:sz w:val="28"/>
                 <w:szCs w:val="28"/>
               </w:rPr>
-              <w:t xml:space="preserve">Tempo tot </w:t>
-            </w:r>
-            <w:proofErr w:type="spellStart"/>
-            <w:r>
-              <w:rPr>
-                <w:color w:val="FF0000"/>
-                <w:sz w:val="28"/>
-                <w:szCs w:val="28"/>
-              </w:rPr>
-              <w:t>esecuzione</w:t>
-            </w:r>
-            <w:proofErr w:type="spellEnd"/>
+              <w:t>Tempo tot esecuzione</w:t>
+            </w:r>
           </w:p>
         </w:tc>
         <w:tc>
@@ -9094,36 +8868,8 @@
                 <w:sz w:val="28"/>
                 <w:szCs w:val="28"/>
               </w:rPr>
-              <w:t xml:space="preserve">Tempi </w:t>
-            </w:r>
-            <w:proofErr w:type="spellStart"/>
-            <w:r>
-              <w:rPr>
-                <w:color w:val="FF0000"/>
-                <w:sz w:val="28"/>
-                <w:szCs w:val="28"/>
-              </w:rPr>
-              <w:t>esecuzione</w:t>
-            </w:r>
-            <w:proofErr w:type="spellEnd"/>
-            <w:r>
-              <w:rPr>
-                <w:color w:val="FF0000"/>
-                <w:sz w:val="28"/>
-                <w:szCs w:val="28"/>
-              </w:rPr>
-              <w:t xml:space="preserve"> </w:t>
-            </w:r>
-            <w:proofErr w:type="spellStart"/>
-            <w:r>
-              <w:rPr>
-                <w:color w:val="FF0000"/>
-                <w:sz w:val="28"/>
-                <w:szCs w:val="28"/>
-              </w:rPr>
-              <w:t>macchine</w:t>
-            </w:r>
-            <w:proofErr w:type="spellEnd"/>
+              <w:t>Tempi esecuzione macchine</w:t>
+            </w:r>
           </w:p>
         </w:tc>
         <w:tc>
@@ -9373,25 +9119,7 @@
                 <w:sz w:val="28"/>
                 <w:szCs w:val="28"/>
               </w:rPr>
-              <w:t xml:space="preserve">Tempi di </w:t>
-            </w:r>
-            <w:proofErr w:type="spellStart"/>
-            <w:r>
-              <w:rPr>
-                <w:color w:val="FF0000"/>
-                <w:sz w:val="28"/>
-                <w:szCs w:val="28"/>
-              </w:rPr>
-              <w:t>Inizio</w:t>
-            </w:r>
-            <w:proofErr w:type="spellEnd"/>
-            <w:r>
-              <w:rPr>
-                <w:color w:val="FF0000"/>
-                <w:sz w:val="28"/>
-                <w:szCs w:val="28"/>
-              </w:rPr>
-              <w:t xml:space="preserve"> Job</w:t>
+              <w:t>Tempi di Inizio Job</w:t>
             </w:r>
           </w:p>
         </w:tc>
@@ -9908,18 +9636,8 @@
                 <w:szCs w:val="28"/>
               </w:rPr>
               <w:lastRenderedPageBreak/>
-              <w:t xml:space="preserve">Tempi di </w:t>
-            </w:r>
-            <w:proofErr w:type="spellStart"/>
-            <w:r>
-              <w:rPr>
-                <w:color w:val="FF0000"/>
-                <w:sz w:val="28"/>
-                <w:szCs w:val="28"/>
-              </w:rPr>
-              <w:t>attesa</w:t>
-            </w:r>
-            <w:proofErr w:type="spellEnd"/>
+              <w:t>Tempi di attesa</w:t>
+            </w:r>
           </w:p>
         </w:tc>
         <w:tc>
@@ -10706,52 +10424,14 @@
           <w:szCs w:val="28"/>
         </w:rPr>
       </w:pPr>
-      <w:proofErr w:type="spellStart"/>
       <w:r>
         <w:rPr>
           <w:rFonts w:eastAsiaTheme="minorEastAsia"/>
           <w:sz w:val="28"/>
           <w:szCs w:val="28"/>
         </w:rPr>
-        <w:t>i</w:t>
+        <w:t>i = 1, … , nMachine</w:t>
       </w:r>
-      <w:proofErr w:type="spellEnd"/>
-      <w:r>
-        <w:rPr>
-          <w:rFonts w:eastAsiaTheme="minorEastAsia"/>
-          <w:sz w:val="28"/>
-          <w:szCs w:val="28"/>
-        </w:rPr>
-        <w:t xml:space="preserve"> = 1, </w:t>
-      </w:r>
-      <w:proofErr w:type="gramStart"/>
-      <w:r>
-        <w:rPr>
-          <w:rFonts w:eastAsiaTheme="minorEastAsia"/>
-          <w:sz w:val="28"/>
-          <w:szCs w:val="28"/>
-        </w:rPr>
-        <w:t>… ,</w:t>
-      </w:r>
-      <w:proofErr w:type="gramEnd"/>
-      <w:r>
-        <w:rPr>
-          <w:rFonts w:eastAsiaTheme="minorEastAsia"/>
-          <w:sz w:val="28"/>
-          <w:szCs w:val="28"/>
-        </w:rPr>
-        <w:t xml:space="preserve"> </w:t>
-      </w:r>
-      <w:proofErr w:type="spellStart"/>
-      <w:r>
-        <w:rPr>
-          <w:rFonts w:eastAsiaTheme="minorEastAsia"/>
-          <w:sz w:val="28"/>
-          <w:szCs w:val="28"/>
-        </w:rPr>
-        <w:t>nMachine</w:t>
-      </w:r>
-      <w:proofErr w:type="spellEnd"/>
     </w:p>
     <w:p>
       <w:pPr>
@@ -10769,36 +10449,8 @@
           <w:sz w:val="28"/>
           <w:szCs w:val="28"/>
         </w:rPr>
-        <w:t xml:space="preserve">j, k = 1, </w:t>
+        <w:t>j, k = 1, … , nJob</w:t>
       </w:r>
-      <w:proofErr w:type="gramStart"/>
-      <w:r>
-        <w:rPr>
-          <w:rFonts w:eastAsiaTheme="minorEastAsia"/>
-          <w:sz w:val="28"/>
-          <w:szCs w:val="28"/>
-        </w:rPr>
-        <w:t>… ,</w:t>
-      </w:r>
-      <w:proofErr w:type="gramEnd"/>
-      <w:r>
-        <w:rPr>
-          <w:rFonts w:eastAsiaTheme="minorEastAsia"/>
-          <w:sz w:val="28"/>
-          <w:szCs w:val="28"/>
-        </w:rPr>
-        <w:t xml:space="preserve"> </w:t>
-      </w:r>
-      <w:proofErr w:type="spellStart"/>
-      <w:r>
-        <w:rPr>
-          <w:rFonts w:eastAsiaTheme="minorEastAsia"/>
-          <w:sz w:val="28"/>
-          <w:szCs w:val="28"/>
-        </w:rPr>
-        <w:t>nJob</w:t>
-      </w:r>
-      <w:proofErr w:type="spellEnd"/>
     </w:p>
     <w:p>
       <w:pPr>
@@ -10828,6 +10480,94 @@
           <w:szCs w:val="28"/>
         </w:rPr>
         <w:t>The problem formulation is:</w:t>
+      </w:r>
+    </w:p>
+    <w:p>
+      <w:pPr>
+        <w:spacing w:after="200" w:line="276" w:lineRule="auto"/>
+        <w:jc w:val="both"/>
+        <w:rPr>
+          <w:rFonts w:eastAsiaTheme="minorEastAsia"/>
+          <w:sz w:val="28"/>
+          <w:szCs w:val="28"/>
+        </w:rPr>
+      </w:pPr>
+      <w:r>
+        <w:rPr>
+          <w:rFonts w:eastAsiaTheme="minorEastAsia"/>
+          <w:sz w:val="28"/>
+          <w:szCs w:val="28"/>
+        </w:rPr>
+        <w:t>Objective function:</w:t>
+      </w:r>
+      <w:r>
+        <w:rPr>
+          <w:rFonts w:eastAsiaTheme="minorEastAsia"/>
+          <w:sz w:val="28"/>
+          <w:szCs w:val="28"/>
+        </w:rPr>
+        <w:tab/>
+      </w:r>
+      <w:r>
+        <w:rPr>
+          <w:rFonts w:eastAsiaTheme="minorEastAsia"/>
+          <w:sz w:val="28"/>
+          <w:szCs w:val="28"/>
+        </w:rPr>
+        <w:tab/>
+      </w:r>
+      <w:r>
+        <w:rPr>
+          <w:rFonts w:eastAsiaTheme="minorEastAsia"/>
+          <w:sz w:val="28"/>
+          <w:szCs w:val="28"/>
+        </w:rPr>
+        <w:tab/>
+      </w:r>
+      <w:r>
+        <w:rPr>
+          <w:rFonts w:eastAsiaTheme="minorEastAsia"/>
+          <w:sz w:val="28"/>
+          <w:szCs w:val="28"/>
+        </w:rPr>
+        <w:tab/>
+      </w:r>
+      <m:oMath>
+        <m:r>
+          <w:rPr>
+            <w:rFonts w:ascii="Cambria Math" w:eastAsiaTheme="minorEastAsia" w:hAnsi="Cambria Math"/>
+            <w:sz w:val="28"/>
+            <w:szCs w:val="28"/>
+          </w:rPr>
+          <m:t>min C</m:t>
+        </m:r>
+      </m:oMath>
+      <w:r>
+        <w:rPr>
+          <w:rFonts w:eastAsiaTheme="minorEastAsia"/>
+          <w:sz w:val="28"/>
+          <w:szCs w:val="28"/>
+        </w:rPr>
+        <w:t>max</w:t>
+      </w:r>
+    </w:p>
+    <w:p>
+      <w:pPr>
+        <w:spacing w:after="200" w:line="276" w:lineRule="auto"/>
+        <w:jc w:val="both"/>
+        <w:rPr>
+          <w:rFonts w:eastAsiaTheme="minorEastAsia"/>
+          <w:sz w:val="28"/>
+          <w:szCs w:val="28"/>
+        </w:rPr>
+      </w:pPr>
+      <w:r>
+        <w:rPr>
+          <w:rFonts w:eastAsiaTheme="minorEastAsia"/>
+          <w:sz w:val="28"/>
+          <w:szCs w:val="28"/>
+        </w:rPr>
+        <w:t>Constraints:</w:t>
       </w:r>
     </w:p>
     <w:p>
@@ -12033,47 +11773,7 @@
                       <w:sz w:val="28"/>
                       <w:szCs w:val="28"/>
                     </w:rPr>
-                    <m:t>&gt;= (</m:t>
-                  </m:r>
-                  <m:sSub>
-                    <m:sSubPr>
-                      <m:ctrlPr>
-                        <w:rPr>
-                          <w:rFonts w:ascii="Cambria Math" w:eastAsiaTheme="minorEastAsia" w:hAnsi="Cambria Math"/>
-                          <w:i/>
-                          <w:sz w:val="28"/>
-                          <w:szCs w:val="28"/>
-                        </w:rPr>
-                      </m:ctrlPr>
-                    </m:sSubPr>
-                    <m:e>
-                      <m:r>
-                        <w:rPr>
-                          <w:rFonts w:ascii="Cambria Math" w:eastAsiaTheme="minorEastAsia" w:hAnsi="Cambria Math"/>
-                          <w:sz w:val="28"/>
-                          <w:szCs w:val="28"/>
-                        </w:rPr>
-                        <m:t>S</m:t>
-                      </m:r>
-                    </m:e>
-                    <m:sub>
-                      <m:r>
-                        <w:rPr>
-                          <w:rFonts w:ascii="Cambria Math" w:eastAsiaTheme="minorEastAsia" w:hAnsi="Cambria Math"/>
-                          <w:sz w:val="28"/>
-                          <w:szCs w:val="28"/>
-                        </w:rPr>
-                        <m:t>2j</m:t>
-                      </m:r>
-                    </m:sub>
-                  </m:sSub>
-                  <m:r>
-                    <w:rPr>
-                      <w:rFonts w:ascii="Cambria Math" w:eastAsiaTheme="minorEastAsia" w:hAnsi="Cambria Math"/>
-                      <w:sz w:val="28"/>
-                      <w:szCs w:val="28"/>
-                    </w:rPr>
-                    <m:t xml:space="preserve"> +C</m:t>
+                    <m:t>&gt;=C</m:t>
                   </m:r>
                 </m:e>
                 <m:sub>
@@ -12093,7 +11793,7 @@
                   <w:sz w:val="28"/>
                   <w:szCs w:val="28"/>
                 </w:rPr>
-                <m:t xml:space="preserve">) - </m:t>
+                <m:t xml:space="preserve"> - </m:t>
               </m:r>
               <m:sSub>
                 <m:sSubPr>
@@ -12123,15 +11823,7 @@
                       <w:sz w:val="28"/>
                       <w:szCs w:val="28"/>
                     </w:rPr>
-                    <m:t>2</m:t>
-                  </m:r>
-                  <m:r>
-                    <w:rPr>
-                      <w:rFonts w:ascii="Cambria Math" w:eastAsiaTheme="minorEastAsia" w:hAnsi="Cambria Math"/>
-                      <w:sz w:val="28"/>
-                      <w:szCs w:val="28"/>
-                    </w:rPr>
-                    <m:t>j</m:t>
+                    <m:t>2j</m:t>
                   </m:r>
                 </m:sub>
               </m:sSub>
@@ -12247,47 +11939,7 @@
                       <w:sz w:val="28"/>
                       <w:szCs w:val="28"/>
                     </w:rPr>
-                    <m:t>&gt;= (</m:t>
-                  </m:r>
-                  <m:sSub>
-                    <m:sSubPr>
-                      <m:ctrlPr>
-                        <w:rPr>
-                          <w:rFonts w:ascii="Cambria Math" w:eastAsiaTheme="minorEastAsia" w:hAnsi="Cambria Math"/>
-                          <w:i/>
-                          <w:sz w:val="28"/>
-                          <w:szCs w:val="28"/>
-                        </w:rPr>
-                      </m:ctrlPr>
-                    </m:sSubPr>
-                    <m:e>
-                      <m:r>
-                        <w:rPr>
-                          <w:rFonts w:ascii="Cambria Math" w:eastAsiaTheme="minorEastAsia" w:hAnsi="Cambria Math"/>
-                          <w:sz w:val="28"/>
-                          <w:szCs w:val="28"/>
-                        </w:rPr>
-                        <m:t>S</m:t>
-                      </m:r>
-                    </m:e>
-                    <m:sub>
-                      <m:r>
-                        <w:rPr>
-                          <w:rFonts w:ascii="Cambria Math" w:eastAsiaTheme="minorEastAsia" w:hAnsi="Cambria Math"/>
-                          <w:sz w:val="28"/>
-                          <w:szCs w:val="28"/>
-                        </w:rPr>
-                        <m:t>3j</m:t>
-                      </m:r>
-                    </m:sub>
-                  </m:sSub>
-                  <m:r>
-                    <w:rPr>
-                      <w:rFonts w:ascii="Cambria Math" w:eastAsiaTheme="minorEastAsia" w:hAnsi="Cambria Math"/>
-                      <w:sz w:val="28"/>
-                      <w:szCs w:val="28"/>
-                    </w:rPr>
-                    <m:t xml:space="preserve"> +C</m:t>
+                    <m:t>&gt;=C</m:t>
                   </m:r>
                 </m:e>
                 <m:sub>
@@ -12307,7 +11959,7 @@
                   <w:sz w:val="28"/>
                   <w:szCs w:val="28"/>
                 </w:rPr>
-                <m:t xml:space="preserve">) - </m:t>
+                <m:t xml:space="preserve"> - </m:t>
               </m:r>
               <m:sSub>
                 <m:sSubPr>
@@ -12337,7 +11989,141 @@
                       <w:sz w:val="28"/>
                       <w:szCs w:val="28"/>
                     </w:rPr>
-                    <m:t>3</m:t>
+                    <m:t>3j</m:t>
+                  </m:r>
+                </m:sub>
+              </m:sSub>
+              <m:r>
+                <w:rPr>
+                  <w:rFonts w:ascii="Cambria Math" w:eastAsiaTheme="minorEastAsia" w:hAnsi="Cambria Math"/>
+                  <w:sz w:val="28"/>
+                  <w:szCs w:val="28"/>
+                </w:rPr>
+                <m:t>)</m:t>
+              </m:r>
+            </m:e>
+          </m:nary>
+        </m:oMath>
+      </m:oMathPara>
+    </w:p>
+    <w:p>
+      <w:pPr>
+        <w:spacing w:after="200" w:line="276" w:lineRule="auto"/>
+        <w:jc w:val="center"/>
+        <w:rPr>
+          <w:rFonts w:eastAsiaTheme="minorEastAsia"/>
+          <w:sz w:val="28"/>
+          <w:szCs w:val="28"/>
+        </w:rPr>
+      </w:pPr>
+      <m:oMathPara>
+        <m:oMathParaPr>
+          <m:jc m:val="center"/>
+        </m:oMathParaPr>
+        <m:oMath>
+          <m:nary>
+            <m:naryPr>
+              <m:chr m:val="∑"/>
+              <m:limLoc m:val="undOvr"/>
+              <m:ctrlPr>
+                <w:rPr>
+                  <w:rFonts w:ascii="Cambria Math" w:eastAsiaTheme="minorEastAsia" w:hAnsi="Cambria Math"/>
+                  <w:i/>
+                  <w:sz w:val="28"/>
+                  <w:szCs w:val="28"/>
+                </w:rPr>
+              </m:ctrlPr>
+            </m:naryPr>
+            <m:sub>
+              <m:r>
+                <w:rPr>
+                  <w:rFonts w:ascii="Cambria Math" w:eastAsiaTheme="minorEastAsia" w:hAnsi="Cambria Math"/>
+                  <w:sz w:val="28"/>
+                  <w:szCs w:val="28"/>
+                </w:rPr>
+                <m:t>j=1</m:t>
+              </m:r>
+            </m:sub>
+            <m:sup>
+              <m:r>
+                <w:rPr>
+                  <w:rFonts w:ascii="Cambria Math" w:eastAsiaTheme="minorEastAsia" w:hAnsi="Cambria Math"/>
+                  <w:sz w:val="28"/>
+                  <w:szCs w:val="28"/>
+                </w:rPr>
+                <m:t>nJob</m:t>
+              </m:r>
+            </m:sup>
+            <m:e>
+              <m:sSub>
+                <m:sSubPr>
+                  <m:ctrlPr>
+                    <w:rPr>
+                      <w:rFonts w:ascii="Cambria Math" w:eastAsiaTheme="minorEastAsia" w:hAnsi="Cambria Math"/>
+                      <w:i/>
+                      <w:sz w:val="28"/>
+                      <w:szCs w:val="28"/>
+                    </w:rPr>
+                  </m:ctrlPr>
+                </m:sSubPr>
+                <m:e>
+                  <m:sSub>
+                    <m:sSubPr>
+                      <m:ctrlPr>
+                        <w:rPr>
+                          <w:rFonts w:ascii="Cambria Math" w:eastAsiaTheme="minorEastAsia" w:hAnsi="Cambria Math"/>
+                          <w:i/>
+                          <w:sz w:val="28"/>
+                          <w:szCs w:val="28"/>
+                        </w:rPr>
+                      </m:ctrlPr>
+                    </m:sSubPr>
+                    <m:e>
+                      <m:r>
+                        <w:rPr>
+                          <w:rFonts w:ascii="Cambria Math" w:eastAsiaTheme="minorEastAsia" w:hAnsi="Cambria Math"/>
+                          <w:sz w:val="28"/>
+                          <w:szCs w:val="28"/>
+                        </w:rPr>
+                        <m:t>S</m:t>
+                      </m:r>
+                    </m:e>
+                    <m:sub>
+                      <m:r>
+                        <w:rPr>
+                          <w:rFonts w:ascii="Cambria Math" w:eastAsiaTheme="minorEastAsia" w:hAnsi="Cambria Math"/>
+                          <w:sz w:val="28"/>
+                          <w:szCs w:val="28"/>
+                        </w:rPr>
+                        <m:t>2</m:t>
+                      </m:r>
+                      <m:r>
+                        <w:rPr>
+                          <w:rFonts w:ascii="Cambria Math" w:eastAsiaTheme="minorEastAsia" w:hAnsi="Cambria Math"/>
+                          <w:sz w:val="28"/>
+                          <w:szCs w:val="28"/>
+                        </w:rPr>
+                        <m:t>j</m:t>
+                      </m:r>
+                    </m:sub>
+                  </m:sSub>
+                  <m:r>
+                    <w:rPr>
+                      <w:rFonts w:ascii="Cambria Math" w:eastAsiaTheme="minorEastAsia" w:hAnsi="Cambria Math"/>
+                      <w:sz w:val="28"/>
+                      <w:szCs w:val="28"/>
+                    </w:rPr>
+                    <m:t>&gt;=C</m:t>
+                  </m:r>
+                </m:e>
+                <m:sub>
+                  <m:r>
+                    <w:rPr>
+                      <w:rFonts w:ascii="Cambria Math" w:eastAsiaTheme="minorEastAsia" w:hAnsi="Cambria Math"/>
+                      <w:sz w:val="28"/>
+                      <w:szCs w:val="28"/>
+                    </w:rPr>
+                    <m:t>1</m:t>
                   </m:r>
                   <m:r>
                     <w:rPr>
@@ -12346,6 +12132,225 @@
                       <w:szCs w:val="28"/>
                     </w:rPr>
                     <m:t>j</m:t>
+                  </m:r>
+                </m:sub>
+              </m:sSub>
+              <m:r>
+                <w:rPr>
+                  <w:rFonts w:ascii="Cambria Math" w:eastAsiaTheme="minorEastAsia" w:hAnsi="Cambria Math"/>
+                  <w:sz w:val="28"/>
+                  <w:szCs w:val="28"/>
+                </w:rPr>
+                <m:t xml:space="preserve"> - </m:t>
+              </m:r>
+              <m:sSub>
+                <m:sSubPr>
+                  <m:ctrlPr>
+                    <w:rPr>
+                      <w:rFonts w:ascii="Cambria Math" w:eastAsiaTheme="minorEastAsia" w:hAnsi="Cambria Math"/>
+                      <w:i/>
+                      <w:sz w:val="28"/>
+                      <w:szCs w:val="28"/>
+                    </w:rPr>
+                  </m:ctrlPr>
+                </m:sSubPr>
+                <m:e>
+                  <m:r>
+                    <w:rPr>
+                      <w:rFonts w:ascii="Cambria Math" w:eastAsiaTheme="minorEastAsia" w:hAnsi="Cambria Math"/>
+                      <w:sz w:val="28"/>
+                      <w:szCs w:val="28"/>
+                    </w:rPr>
+                    <m:t>m(1 - Y</m:t>
+                  </m:r>
+                </m:e>
+                <m:sub>
+                  <m:r>
+                    <w:rPr>
+                      <w:rFonts w:ascii="Cambria Math" w:eastAsiaTheme="minorEastAsia" w:hAnsi="Cambria Math"/>
+                      <w:sz w:val="28"/>
+                      <w:szCs w:val="28"/>
+                    </w:rPr>
+                    <m:t>2j</m:t>
+                  </m:r>
+                </m:sub>
+              </m:sSub>
+              <m:r>
+                <w:rPr>
+                  <w:rFonts w:ascii="Cambria Math" w:eastAsiaTheme="minorEastAsia" w:hAnsi="Cambria Math"/>
+                  <w:sz w:val="28"/>
+                  <w:szCs w:val="28"/>
+                </w:rPr>
+                <m:t>)</m:t>
+              </m:r>
+            </m:e>
+          </m:nary>
+        </m:oMath>
+      </m:oMathPara>
+    </w:p>
+    <w:p>
+      <w:pPr>
+        <w:spacing w:after="200" w:line="276" w:lineRule="auto"/>
+        <w:jc w:val="center"/>
+        <w:rPr>
+          <w:rFonts w:eastAsiaTheme="minorEastAsia"/>
+          <w:sz w:val="28"/>
+          <w:szCs w:val="28"/>
+        </w:rPr>
+      </w:pPr>
+      <m:oMathPara>
+        <m:oMath>
+          <m:nary>
+            <m:naryPr>
+              <m:chr m:val="∑"/>
+              <m:limLoc m:val="undOvr"/>
+              <m:ctrlPr>
+                <w:rPr>
+                  <w:rFonts w:ascii="Cambria Math" w:eastAsiaTheme="minorEastAsia" w:hAnsi="Cambria Math"/>
+                  <w:i/>
+                  <w:sz w:val="28"/>
+                  <w:szCs w:val="28"/>
+                </w:rPr>
+              </m:ctrlPr>
+            </m:naryPr>
+            <m:sub>
+              <m:r>
+                <w:rPr>
+                  <w:rFonts w:ascii="Cambria Math" w:eastAsiaTheme="minorEastAsia" w:hAnsi="Cambria Math"/>
+                  <w:sz w:val="28"/>
+                  <w:szCs w:val="28"/>
+                </w:rPr>
+                <m:t>j=1</m:t>
+              </m:r>
+            </m:sub>
+            <m:sup>
+              <m:r>
+                <w:rPr>
+                  <w:rFonts w:ascii="Cambria Math" w:eastAsiaTheme="minorEastAsia" w:hAnsi="Cambria Math"/>
+                  <w:sz w:val="28"/>
+                  <w:szCs w:val="28"/>
+                </w:rPr>
+                <m:t>nJob</m:t>
+              </m:r>
+            </m:sup>
+            <m:e>
+              <m:sSub>
+                <m:sSubPr>
+                  <m:ctrlPr>
+                    <w:rPr>
+                      <w:rFonts w:ascii="Cambria Math" w:eastAsiaTheme="minorEastAsia" w:hAnsi="Cambria Math"/>
+                      <w:i/>
+                      <w:sz w:val="28"/>
+                      <w:szCs w:val="28"/>
+                    </w:rPr>
+                  </m:ctrlPr>
+                </m:sSubPr>
+                <m:e>
+                  <m:sSub>
+                    <m:sSubPr>
+                      <m:ctrlPr>
+                        <w:rPr>
+                          <w:rFonts w:ascii="Cambria Math" w:eastAsiaTheme="minorEastAsia" w:hAnsi="Cambria Math"/>
+                          <w:i/>
+                          <w:sz w:val="28"/>
+                          <w:szCs w:val="28"/>
+                        </w:rPr>
+                      </m:ctrlPr>
+                    </m:sSubPr>
+                    <m:e>
+                      <m:r>
+                        <w:rPr>
+                          <w:rFonts w:ascii="Cambria Math" w:eastAsiaTheme="minorEastAsia" w:hAnsi="Cambria Math"/>
+                          <w:sz w:val="28"/>
+                          <w:szCs w:val="28"/>
+                        </w:rPr>
+                        <m:t>S</m:t>
+                      </m:r>
+                    </m:e>
+                    <m:sub>
+                      <m:r>
+                        <w:rPr>
+                          <w:rFonts w:ascii="Cambria Math" w:eastAsiaTheme="minorEastAsia" w:hAnsi="Cambria Math"/>
+                          <w:sz w:val="28"/>
+                          <w:szCs w:val="28"/>
+                        </w:rPr>
+                        <m:t>3</m:t>
+                      </m:r>
+                      <m:r>
+                        <w:rPr>
+                          <w:rFonts w:ascii="Cambria Math" w:eastAsiaTheme="minorEastAsia" w:hAnsi="Cambria Math"/>
+                          <w:sz w:val="28"/>
+                          <w:szCs w:val="28"/>
+                        </w:rPr>
+                        <m:t>j</m:t>
+                      </m:r>
+                    </m:sub>
+                  </m:sSub>
+                  <m:r>
+                    <w:rPr>
+                      <w:rFonts w:ascii="Cambria Math" w:eastAsiaTheme="minorEastAsia" w:hAnsi="Cambria Math"/>
+                      <w:sz w:val="28"/>
+                      <w:szCs w:val="28"/>
+                    </w:rPr>
+                    <m:t>&gt;=C</m:t>
+                  </m:r>
+                </m:e>
+                <m:sub>
+                  <m:r>
+                    <w:rPr>
+                      <w:rFonts w:ascii="Cambria Math" w:eastAsiaTheme="minorEastAsia" w:hAnsi="Cambria Math"/>
+                      <w:sz w:val="28"/>
+                      <w:szCs w:val="28"/>
+                    </w:rPr>
+                    <m:t>1</m:t>
+                  </m:r>
+                  <m:r>
+                    <w:rPr>
+                      <w:rFonts w:ascii="Cambria Math" w:eastAsiaTheme="minorEastAsia" w:hAnsi="Cambria Math"/>
+                      <w:sz w:val="28"/>
+                      <w:szCs w:val="28"/>
+                    </w:rPr>
+                    <m:t>j</m:t>
+                  </m:r>
+                </m:sub>
+              </m:sSub>
+              <m:r>
+                <w:rPr>
+                  <w:rFonts w:ascii="Cambria Math" w:eastAsiaTheme="minorEastAsia" w:hAnsi="Cambria Math"/>
+                  <w:sz w:val="28"/>
+                  <w:szCs w:val="28"/>
+                </w:rPr>
+                <m:t xml:space="preserve"> - </m:t>
+              </m:r>
+              <m:sSub>
+                <m:sSubPr>
+                  <m:ctrlPr>
+                    <w:rPr>
+                      <w:rFonts w:ascii="Cambria Math" w:eastAsiaTheme="minorEastAsia" w:hAnsi="Cambria Math"/>
+                      <w:i/>
+                      <w:sz w:val="28"/>
+                      <w:szCs w:val="28"/>
+                    </w:rPr>
+                  </m:ctrlPr>
+                </m:sSubPr>
+                <m:e>
+                  <m:r>
+                    <w:rPr>
+                      <w:rFonts w:ascii="Cambria Math" w:eastAsiaTheme="minorEastAsia" w:hAnsi="Cambria Math"/>
+                      <w:sz w:val="28"/>
+                      <w:szCs w:val="28"/>
+                    </w:rPr>
+                    <m:t>m(1 - Y</m:t>
+                  </m:r>
+                </m:e>
+                <m:sub>
+                  <m:r>
+                    <w:rPr>
+                      <w:rFonts w:ascii="Cambria Math" w:eastAsiaTheme="minorEastAsia" w:hAnsi="Cambria Math"/>
+                      <w:sz w:val="28"/>
+                      <w:szCs w:val="28"/>
+                    </w:rPr>
+                    <m:t>3j</m:t>
                   </m:r>
                 </m:sub>
               </m:sSub>

</xml_diff>